<commit_message>
Actualizar plantilla del proyecto con los últimos cambios
</commit_message>
<xml_diff>
--- a/Plantilla Memoria Proyecto BBDD.docx
+++ b/Plantilla Memoria Proyecto BBDD.docx
@@ -230,8 +230,6 @@
           </wp:inline>
         </w:drawing>
       </w:r>
-      <w:bookmarkStart w:id="0" w:name="_GoBack"/>
-      <w:bookmarkEnd w:id="0"/>
     </w:p>
     <w:p>
       <w:pPr>
@@ -2045,7 +2043,7 @@
         </w:rPr>
         <w:br w:type="page"/>
       </w:r>
-      <w:bookmarkStart w:id="1" w:name="_Toc197794426"/>
+      <w:bookmarkStart w:id="0" w:name="_Toc197794426"/>
       <w:proofErr w:type="spellStart"/>
       <w:r>
         <w:rPr>
@@ -2054,7 +2052,7 @@
         <w:lastRenderedPageBreak/>
         <w:t>Introducción</w:t>
       </w:r>
-      <w:bookmarkEnd w:id="1"/>
+      <w:bookmarkEnd w:id="0"/>
       <w:proofErr w:type="spellEnd"/>
     </w:p>
     <w:p>
@@ -2067,7 +2065,251 @@
         <w:rPr>
           <w:lang w:val="gl-ES"/>
         </w:rPr>
-        <w:t>Describe aquí...</w:t>
+        <w:t>S</w:t>
+      </w:r>
+      <w:r>
+        <w:rPr>
+          <w:lang w:val="gl-ES"/>
+        </w:rPr>
+        <w:t xml:space="preserve">e busca </w:t>
+      </w:r>
+      <w:proofErr w:type="spellStart"/>
+      <w:r>
+        <w:rPr>
+          <w:lang w:val="gl-ES"/>
+        </w:rPr>
+        <w:t>diseñar</w:t>
+      </w:r>
+      <w:proofErr w:type="spellEnd"/>
+      <w:r>
+        <w:rPr>
+          <w:lang w:val="gl-ES"/>
+        </w:rPr>
+        <w:t xml:space="preserve"> una base de datos que optimice la </w:t>
+      </w:r>
+      <w:proofErr w:type="spellStart"/>
+      <w:r>
+        <w:rPr>
+          <w:lang w:val="gl-ES"/>
+        </w:rPr>
+        <w:t>gestión</w:t>
+      </w:r>
+      <w:proofErr w:type="spellEnd"/>
+      <w:r>
+        <w:rPr>
+          <w:lang w:val="gl-ES"/>
+        </w:rPr>
+        <w:t xml:space="preserve"> de clientes, </w:t>
+      </w:r>
+      <w:proofErr w:type="spellStart"/>
+      <w:r>
+        <w:rPr>
+          <w:lang w:val="gl-ES"/>
+        </w:rPr>
+        <w:t>productos</w:t>
+      </w:r>
+      <w:proofErr w:type="spellEnd"/>
+      <w:r>
+        <w:rPr>
+          <w:lang w:val="gl-ES"/>
+        </w:rPr>
+        <w:t xml:space="preserve">, servicios, </w:t>
+      </w:r>
+      <w:proofErr w:type="spellStart"/>
+      <w:r>
+        <w:rPr>
+          <w:lang w:val="gl-ES"/>
+        </w:rPr>
+        <w:t>empleados</w:t>
+      </w:r>
+      <w:proofErr w:type="spellEnd"/>
+      <w:r>
+        <w:rPr>
+          <w:lang w:val="gl-ES"/>
+        </w:rPr>
+        <w:t xml:space="preserve"> y </w:t>
+      </w:r>
+      <w:proofErr w:type="spellStart"/>
+      <w:r>
+        <w:rPr>
+          <w:lang w:val="gl-ES"/>
+        </w:rPr>
+        <w:t>proveedores</w:t>
+      </w:r>
+      <w:proofErr w:type="spellEnd"/>
+      <w:r>
+        <w:rPr>
+          <w:lang w:val="gl-ES"/>
+        </w:rPr>
+        <w:t xml:space="preserve">. La base de datos debe facilitar el </w:t>
+      </w:r>
+      <w:proofErr w:type="spellStart"/>
+      <w:r>
+        <w:rPr>
+          <w:lang w:val="gl-ES"/>
+        </w:rPr>
+        <w:t>manejo</w:t>
+      </w:r>
+      <w:proofErr w:type="spellEnd"/>
+      <w:r>
+        <w:rPr>
+          <w:lang w:val="gl-ES"/>
+        </w:rPr>
+        <w:t xml:space="preserve"> de citas para servicios de </w:t>
+      </w:r>
+      <w:proofErr w:type="spellStart"/>
+      <w:r>
+        <w:rPr>
+          <w:lang w:val="gl-ES"/>
+        </w:rPr>
+        <w:t>peluquería</w:t>
+      </w:r>
+      <w:proofErr w:type="spellEnd"/>
+      <w:r>
+        <w:rPr>
+          <w:lang w:val="gl-ES"/>
+        </w:rPr>
+        <w:t xml:space="preserve">, controlar el inventario de </w:t>
+      </w:r>
+      <w:proofErr w:type="spellStart"/>
+      <w:r>
+        <w:rPr>
+          <w:lang w:val="gl-ES"/>
+        </w:rPr>
+        <w:t>productos</w:t>
+      </w:r>
+      <w:proofErr w:type="spellEnd"/>
+      <w:r>
+        <w:rPr>
+          <w:lang w:val="gl-ES"/>
+        </w:rPr>
+        <w:t xml:space="preserve"> y </w:t>
+      </w:r>
+      <w:proofErr w:type="spellStart"/>
+      <w:r>
+        <w:rPr>
+          <w:lang w:val="gl-ES"/>
+        </w:rPr>
+        <w:t>gestionar</w:t>
+      </w:r>
+      <w:proofErr w:type="spellEnd"/>
+      <w:r>
+        <w:rPr>
+          <w:lang w:val="gl-ES"/>
+        </w:rPr>
+        <w:t xml:space="preserve"> ventas. El </w:t>
+      </w:r>
+      <w:proofErr w:type="spellStart"/>
+      <w:r>
+        <w:rPr>
+          <w:lang w:val="gl-ES"/>
+        </w:rPr>
+        <w:t>objetivo</w:t>
+      </w:r>
+      <w:proofErr w:type="spellEnd"/>
+      <w:r>
+        <w:rPr>
+          <w:lang w:val="gl-ES"/>
+        </w:rPr>
+        <w:t xml:space="preserve"> es </w:t>
+      </w:r>
+      <w:proofErr w:type="spellStart"/>
+      <w:r>
+        <w:rPr>
+          <w:lang w:val="gl-ES"/>
+        </w:rPr>
+        <w:t>mejorar</w:t>
+      </w:r>
+      <w:proofErr w:type="spellEnd"/>
+      <w:r>
+        <w:rPr>
+          <w:lang w:val="gl-ES"/>
+        </w:rPr>
+        <w:t xml:space="preserve"> la eficiencia operativa y permitir consultas rápidas, asegurando la </w:t>
+      </w:r>
+      <w:proofErr w:type="spellStart"/>
+      <w:r>
+        <w:rPr>
+          <w:lang w:val="gl-ES"/>
+        </w:rPr>
+        <w:t>integridad</w:t>
+      </w:r>
+      <w:proofErr w:type="spellEnd"/>
+      <w:r>
+        <w:rPr>
+          <w:lang w:val="gl-ES"/>
+        </w:rPr>
+        <w:t xml:space="preserve"> y </w:t>
+      </w:r>
+      <w:proofErr w:type="spellStart"/>
+      <w:r>
+        <w:rPr>
+          <w:lang w:val="gl-ES"/>
+        </w:rPr>
+        <w:t>seguridad</w:t>
+      </w:r>
+      <w:proofErr w:type="spellEnd"/>
+      <w:r>
+        <w:rPr>
+          <w:lang w:val="gl-ES"/>
+        </w:rPr>
+        <w:t xml:space="preserve"> de los datos para </w:t>
+      </w:r>
+      <w:proofErr w:type="spellStart"/>
+      <w:r>
+        <w:rPr>
+          <w:lang w:val="gl-ES"/>
+        </w:rPr>
+        <w:t>apoyar</w:t>
+      </w:r>
+      <w:proofErr w:type="spellEnd"/>
+      <w:r>
+        <w:rPr>
+          <w:lang w:val="gl-ES"/>
+        </w:rPr>
+        <w:t xml:space="preserve"> </w:t>
+      </w:r>
+      <w:proofErr w:type="spellStart"/>
+      <w:r>
+        <w:rPr>
+          <w:lang w:val="gl-ES"/>
+        </w:rPr>
+        <w:t>decisiones</w:t>
+      </w:r>
+      <w:proofErr w:type="spellEnd"/>
+      <w:r>
+        <w:rPr>
+          <w:lang w:val="gl-ES"/>
+        </w:rPr>
+        <w:t xml:space="preserve"> </w:t>
+      </w:r>
+      <w:proofErr w:type="spellStart"/>
+      <w:r>
+        <w:rPr>
+          <w:lang w:val="gl-ES"/>
+        </w:rPr>
+        <w:t>estratégicas</w:t>
+      </w:r>
+      <w:proofErr w:type="spellEnd"/>
+      <w:r>
+        <w:rPr>
+          <w:lang w:val="gl-ES"/>
+        </w:rPr>
+        <w:t xml:space="preserve"> y el </w:t>
+      </w:r>
+      <w:proofErr w:type="spellStart"/>
+      <w:r>
+        <w:rPr>
+          <w:lang w:val="gl-ES"/>
+        </w:rPr>
+        <w:t>crecimiento</w:t>
+      </w:r>
+      <w:proofErr w:type="spellEnd"/>
+      <w:r>
+        <w:rPr>
+          <w:lang w:val="gl-ES"/>
+        </w:rPr>
+        <w:t xml:space="preserve"> del negocio.</w:t>
       </w:r>
     </w:p>
     <w:p>
@@ -2081,7 +2323,7 @@
           <w:lang w:val="gl-ES"/>
         </w:rPr>
       </w:pPr>
-      <w:bookmarkStart w:id="2" w:name="_Toc197794427"/>
+      <w:bookmarkStart w:id="1" w:name="_Toc197794427"/>
       <w:proofErr w:type="spellStart"/>
       <w:r>
         <w:rPr>
@@ -2096,6 +2338,463 @@
         </w:rPr>
         <w:t xml:space="preserve"> del Problema / Requisitos</w:t>
       </w:r>
+      <w:bookmarkEnd w:id="1"/>
+    </w:p>
+    <w:p>
+      <w:pPr>
+        <w:rPr>
+          <w:lang w:val="gl-ES"/>
+        </w:rPr>
+      </w:pPr>
+      <w:r>
+        <w:rPr>
+          <w:lang w:val="gl-ES"/>
+        </w:rPr>
+        <w:t>Problema:</w:t>
+      </w:r>
+    </w:p>
+    <w:p>
+      <w:pPr>
+        <w:rPr>
+          <w:lang w:val="gl-ES"/>
+        </w:rPr>
+      </w:pPr>
+      <w:r>
+        <w:rPr>
+          <w:lang w:val="gl-ES"/>
+        </w:rPr>
+        <w:t xml:space="preserve">La </w:t>
+      </w:r>
+      <w:proofErr w:type="spellStart"/>
+      <w:r>
+        <w:rPr>
+          <w:lang w:val="gl-ES"/>
+        </w:rPr>
+        <w:t>tienda</w:t>
+      </w:r>
+      <w:proofErr w:type="spellEnd"/>
+      <w:r>
+        <w:rPr>
+          <w:lang w:val="gl-ES"/>
+        </w:rPr>
+        <w:t xml:space="preserve"> "</w:t>
+      </w:r>
+      <w:proofErr w:type="spellStart"/>
+      <w:r>
+        <w:rPr>
+          <w:lang w:val="gl-ES"/>
+        </w:rPr>
+        <w:t>Patitas</w:t>
+      </w:r>
+      <w:proofErr w:type="spellEnd"/>
+      <w:r>
+        <w:rPr>
+          <w:lang w:val="gl-ES"/>
+        </w:rPr>
+        <w:t xml:space="preserve"> Felices" </w:t>
+      </w:r>
+      <w:proofErr w:type="spellStart"/>
+      <w:r>
+        <w:rPr>
+          <w:lang w:val="gl-ES"/>
+        </w:rPr>
+        <w:t>enfrenta</w:t>
+      </w:r>
+      <w:proofErr w:type="spellEnd"/>
+      <w:r>
+        <w:rPr>
+          <w:lang w:val="gl-ES"/>
+        </w:rPr>
+        <w:t xml:space="preserve"> dificultades por la falta de un sistema centralizado, lo que </w:t>
+      </w:r>
+      <w:proofErr w:type="spellStart"/>
+      <w:r>
+        <w:rPr>
+          <w:lang w:val="gl-ES"/>
+        </w:rPr>
+        <w:t>genera</w:t>
+      </w:r>
+      <w:proofErr w:type="spellEnd"/>
+      <w:r>
+        <w:rPr>
+          <w:lang w:val="gl-ES"/>
+        </w:rPr>
+        <w:t xml:space="preserve"> errores y demoras en la </w:t>
+      </w:r>
+      <w:proofErr w:type="spellStart"/>
+      <w:r>
+        <w:rPr>
+          <w:lang w:val="gl-ES"/>
+        </w:rPr>
+        <w:t>gestión</w:t>
+      </w:r>
+      <w:proofErr w:type="spellEnd"/>
+      <w:r>
+        <w:rPr>
+          <w:lang w:val="gl-ES"/>
+        </w:rPr>
+        <w:t xml:space="preserve"> de clientes, citas, inventarios, </w:t>
+      </w:r>
+      <w:proofErr w:type="spellStart"/>
+      <w:r>
+        <w:rPr>
+          <w:lang w:val="gl-ES"/>
+        </w:rPr>
+        <w:t>productos</w:t>
+      </w:r>
+      <w:proofErr w:type="spellEnd"/>
+      <w:r>
+        <w:rPr>
+          <w:lang w:val="gl-ES"/>
+        </w:rPr>
+        <w:t xml:space="preserve"> y </w:t>
+      </w:r>
+      <w:proofErr w:type="spellStart"/>
+      <w:r>
+        <w:rPr>
+          <w:lang w:val="gl-ES"/>
+        </w:rPr>
+        <w:t>empleados</w:t>
+      </w:r>
+      <w:proofErr w:type="spellEnd"/>
+      <w:r>
+        <w:rPr>
+          <w:lang w:val="gl-ES"/>
+        </w:rPr>
+        <w:t>.</w:t>
+      </w:r>
+    </w:p>
+    <w:p>
+      <w:pPr>
+        <w:rPr>
+          <w:lang w:val="gl-ES"/>
+        </w:rPr>
+      </w:pPr>
+      <w:r>
+        <w:rPr>
+          <w:lang w:val="gl-ES"/>
+        </w:rPr>
+        <w:t>Requisitos:</w:t>
+      </w:r>
+    </w:p>
+    <w:p>
+      <w:pPr>
+        <w:rPr>
+          <w:lang w:val="gl-ES"/>
+        </w:rPr>
+      </w:pPr>
+      <w:r>
+        <w:rPr>
+          <w:lang w:val="gl-ES"/>
+        </w:rPr>
+        <w:t xml:space="preserve">Clientes: </w:t>
+      </w:r>
+      <w:proofErr w:type="spellStart"/>
+      <w:r>
+        <w:rPr>
+          <w:lang w:val="gl-ES"/>
+        </w:rPr>
+        <w:t>Registrar</w:t>
+      </w:r>
+      <w:proofErr w:type="spellEnd"/>
+      <w:r>
+        <w:rPr>
+          <w:lang w:val="gl-ES"/>
+        </w:rPr>
+        <w:t xml:space="preserve"> y actualizar datos de clientes y </w:t>
+      </w:r>
+      <w:proofErr w:type="spellStart"/>
+      <w:r>
+        <w:rPr>
+          <w:lang w:val="gl-ES"/>
+        </w:rPr>
+        <w:t>sus</w:t>
+      </w:r>
+      <w:proofErr w:type="spellEnd"/>
+      <w:r>
+        <w:rPr>
+          <w:lang w:val="gl-ES"/>
+        </w:rPr>
+        <w:t xml:space="preserve"> mascotas.</w:t>
+      </w:r>
+    </w:p>
+    <w:p>
+      <w:pPr>
+        <w:rPr>
+          <w:lang w:val="gl-ES"/>
+        </w:rPr>
+      </w:pPr>
+      <w:r>
+        <w:rPr>
+          <w:lang w:val="gl-ES"/>
+        </w:rPr>
+        <w:t xml:space="preserve">Citas: </w:t>
+      </w:r>
+      <w:proofErr w:type="spellStart"/>
+      <w:r>
+        <w:rPr>
+          <w:lang w:val="gl-ES"/>
+        </w:rPr>
+        <w:t>Gestionar</w:t>
+      </w:r>
+      <w:proofErr w:type="spellEnd"/>
+      <w:r>
+        <w:rPr>
+          <w:lang w:val="gl-ES"/>
+        </w:rPr>
+        <w:t xml:space="preserve"> citas para servicios de </w:t>
+      </w:r>
+      <w:proofErr w:type="spellStart"/>
+      <w:r>
+        <w:rPr>
+          <w:lang w:val="gl-ES"/>
+        </w:rPr>
+        <w:t>peluquería</w:t>
+      </w:r>
+      <w:proofErr w:type="spellEnd"/>
+      <w:r>
+        <w:rPr>
+          <w:lang w:val="gl-ES"/>
+        </w:rPr>
+        <w:t xml:space="preserve"> con detalles como hora, tipo de servicio y </w:t>
+      </w:r>
+      <w:proofErr w:type="spellStart"/>
+      <w:r>
+        <w:rPr>
+          <w:lang w:val="gl-ES"/>
+        </w:rPr>
+        <w:t>empleado</w:t>
+      </w:r>
+      <w:proofErr w:type="spellEnd"/>
+      <w:r>
+        <w:rPr>
+          <w:lang w:val="gl-ES"/>
+        </w:rPr>
+        <w:t>.</w:t>
+      </w:r>
+    </w:p>
+    <w:p>
+      <w:pPr>
+        <w:rPr>
+          <w:lang w:val="gl-ES"/>
+        </w:rPr>
+      </w:pPr>
+      <w:r>
+        <w:rPr>
+          <w:lang w:val="gl-ES"/>
+        </w:rPr>
+        <w:t xml:space="preserve">Inventario: Controlar el stock de </w:t>
+      </w:r>
+      <w:proofErr w:type="spellStart"/>
+      <w:r>
+        <w:rPr>
+          <w:lang w:val="gl-ES"/>
+        </w:rPr>
+        <w:t>productos</w:t>
+      </w:r>
+      <w:proofErr w:type="spellEnd"/>
+      <w:r>
+        <w:rPr>
+          <w:lang w:val="gl-ES"/>
+        </w:rPr>
+        <w:t xml:space="preserve"> y alertas de mínimo.</w:t>
+      </w:r>
+    </w:p>
+    <w:p>
+      <w:pPr>
+        <w:rPr>
+          <w:lang w:val="gl-ES"/>
+        </w:rPr>
+      </w:pPr>
+      <w:proofErr w:type="spellStart"/>
+      <w:r>
+        <w:rPr>
+          <w:lang w:val="gl-ES"/>
+        </w:rPr>
+        <w:t>Empleados</w:t>
+      </w:r>
+      <w:proofErr w:type="spellEnd"/>
+      <w:r>
+        <w:rPr>
+          <w:lang w:val="gl-ES"/>
+        </w:rPr>
+        <w:t xml:space="preserve">: </w:t>
+      </w:r>
+      <w:proofErr w:type="spellStart"/>
+      <w:r>
+        <w:rPr>
+          <w:lang w:val="gl-ES"/>
+        </w:rPr>
+        <w:t>Gestionar</w:t>
+      </w:r>
+      <w:proofErr w:type="spellEnd"/>
+      <w:r>
+        <w:rPr>
+          <w:lang w:val="gl-ES"/>
+        </w:rPr>
+        <w:t xml:space="preserve"> datos </w:t>
+      </w:r>
+      <w:proofErr w:type="spellStart"/>
+      <w:r>
+        <w:rPr>
+          <w:lang w:val="gl-ES"/>
+        </w:rPr>
+        <w:t>personales</w:t>
+      </w:r>
+      <w:proofErr w:type="spellEnd"/>
+      <w:r>
+        <w:rPr>
+          <w:lang w:val="gl-ES"/>
+        </w:rPr>
+        <w:t xml:space="preserve">, </w:t>
+      </w:r>
+      <w:proofErr w:type="spellStart"/>
+      <w:r>
+        <w:rPr>
+          <w:lang w:val="gl-ES"/>
+        </w:rPr>
+        <w:t>laborales</w:t>
+      </w:r>
+      <w:proofErr w:type="spellEnd"/>
+      <w:r>
+        <w:rPr>
+          <w:lang w:val="gl-ES"/>
+        </w:rPr>
+        <w:t xml:space="preserve"> y de </w:t>
+      </w:r>
+      <w:proofErr w:type="spellStart"/>
+      <w:r>
+        <w:rPr>
+          <w:lang w:val="gl-ES"/>
+        </w:rPr>
+        <w:t>rendimiento</w:t>
+      </w:r>
+      <w:proofErr w:type="spellEnd"/>
+      <w:r>
+        <w:rPr>
+          <w:lang w:val="gl-ES"/>
+        </w:rPr>
+        <w:t>.</w:t>
+      </w:r>
+    </w:p>
+    <w:p>
+      <w:pPr>
+        <w:rPr>
+          <w:lang w:val="gl-ES"/>
+        </w:rPr>
+      </w:pPr>
+      <w:r>
+        <w:rPr>
+          <w:lang w:val="gl-ES"/>
+        </w:rPr>
+        <w:t xml:space="preserve">Ventas: </w:t>
+      </w:r>
+      <w:proofErr w:type="spellStart"/>
+      <w:r>
+        <w:rPr>
+          <w:lang w:val="gl-ES"/>
+        </w:rPr>
+        <w:t>Registrar</w:t>
+      </w:r>
+      <w:proofErr w:type="spellEnd"/>
+      <w:r>
+        <w:rPr>
+          <w:lang w:val="gl-ES"/>
+        </w:rPr>
+        <w:t xml:space="preserve"> ventas de </w:t>
+      </w:r>
+      <w:proofErr w:type="spellStart"/>
+      <w:r>
+        <w:rPr>
+          <w:lang w:val="gl-ES"/>
+        </w:rPr>
+        <w:t>productos</w:t>
+      </w:r>
+      <w:proofErr w:type="spellEnd"/>
+      <w:r>
+        <w:rPr>
+          <w:lang w:val="gl-ES"/>
+        </w:rPr>
+        <w:t xml:space="preserve"> y servicios, con facturación y métodos de pago.</w:t>
+      </w:r>
+    </w:p>
+    <w:p>
+      <w:pPr>
+        <w:rPr>
+          <w:lang w:val="gl-ES"/>
+        </w:rPr>
+      </w:pPr>
+      <w:proofErr w:type="spellStart"/>
+      <w:r>
+        <w:rPr>
+          <w:lang w:val="gl-ES"/>
+        </w:rPr>
+        <w:t>Proveedores</w:t>
+      </w:r>
+      <w:proofErr w:type="spellEnd"/>
+      <w:r>
+        <w:rPr>
+          <w:lang w:val="gl-ES"/>
+        </w:rPr>
+        <w:t xml:space="preserve">: </w:t>
+      </w:r>
+      <w:proofErr w:type="spellStart"/>
+      <w:r>
+        <w:rPr>
+          <w:lang w:val="gl-ES"/>
+        </w:rPr>
+        <w:t>Mantener</w:t>
+      </w:r>
+      <w:proofErr w:type="spellEnd"/>
+      <w:r>
+        <w:rPr>
+          <w:lang w:val="gl-ES"/>
+        </w:rPr>
+        <w:t xml:space="preserve"> un </w:t>
+      </w:r>
+      <w:proofErr w:type="spellStart"/>
+      <w:r>
+        <w:rPr>
+          <w:lang w:val="gl-ES"/>
+        </w:rPr>
+        <w:t>registro</w:t>
+      </w:r>
+      <w:proofErr w:type="spellEnd"/>
+      <w:r>
+        <w:rPr>
+          <w:lang w:val="gl-ES"/>
+        </w:rPr>
+        <w:t xml:space="preserve"> de </w:t>
+      </w:r>
+      <w:proofErr w:type="spellStart"/>
+      <w:r>
+        <w:rPr>
+          <w:lang w:val="gl-ES"/>
+        </w:rPr>
+        <w:t>proveedores</w:t>
+      </w:r>
+      <w:proofErr w:type="spellEnd"/>
+      <w:r>
+        <w:rPr>
+          <w:lang w:val="gl-ES"/>
+        </w:rPr>
+        <w:t xml:space="preserve"> y </w:t>
+      </w:r>
+      <w:proofErr w:type="spellStart"/>
+      <w:r>
+        <w:rPr>
+          <w:lang w:val="gl-ES"/>
+        </w:rPr>
+        <w:t>gestionar</w:t>
+      </w:r>
+      <w:proofErr w:type="spellEnd"/>
+      <w:r>
+        <w:rPr>
+          <w:lang w:val="gl-ES"/>
+        </w:rPr>
+        <w:t xml:space="preserve"> pedidos.</w:t>
+      </w:r>
+      <w:bookmarkStart w:id="2" w:name="_GoBack"/>
       <w:bookmarkEnd w:id="2"/>
     </w:p>
     <w:p>
@@ -2108,7 +2807,35 @@
         <w:rPr>
           <w:lang w:val="gl-ES"/>
         </w:rPr>
-        <w:t>Describe aquí...</w:t>
+        <w:t xml:space="preserve">Reportes: </w:t>
+      </w:r>
+      <w:proofErr w:type="spellStart"/>
+      <w:r>
+        <w:rPr>
+          <w:lang w:val="gl-ES"/>
+        </w:rPr>
+        <w:t>Generar</w:t>
+      </w:r>
+      <w:proofErr w:type="spellEnd"/>
+      <w:r>
+        <w:rPr>
+          <w:lang w:val="gl-ES"/>
+        </w:rPr>
+        <w:t xml:space="preserve"> </w:t>
+      </w:r>
+      <w:proofErr w:type="spellStart"/>
+      <w:r>
+        <w:rPr>
+          <w:lang w:val="gl-ES"/>
+        </w:rPr>
+        <w:t>análisis</w:t>
+      </w:r>
+      <w:proofErr w:type="spellEnd"/>
+      <w:r>
+        <w:rPr>
+          <w:lang w:val="gl-ES"/>
+        </w:rPr>
+        <w:t xml:space="preserve"> sobre ventas, inventarios y desempeño.</w:t>
       </w:r>
     </w:p>
     <w:p>
@@ -2356,6 +3083,7 @@
         <w:rPr>
           <w:lang w:val="gl-ES"/>
         </w:rPr>
+        <w:lastRenderedPageBreak/>
         <w:t>Triggers</w:t>
       </w:r>
       <w:bookmarkEnd w:id="9"/>
@@ -2597,7 +3325,6 @@
         <w:rPr>
           <w:lang w:val="gl-ES"/>
         </w:rPr>
-        <w:lastRenderedPageBreak/>
         <w:t xml:space="preserve">Enlace </w:t>
       </w:r>
       <w:proofErr w:type="spellStart"/>
@@ -4826,7 +5553,7 @@
 </file>
 
 <file path=customXml/itemProps1.xml><?xml version="1.0" encoding="utf-8"?>
-<ds:datastoreItem xmlns:ds="http://schemas.openxmlformats.org/officeDocument/2006/customXml" ds:itemID="{E8E49636-1EEF-494C-B428-1F2B40008E3A}">
+<ds:datastoreItem xmlns:ds="http://schemas.openxmlformats.org/officeDocument/2006/customXml" ds:itemID="{362D042A-5143-45FE-AE59-44174D0F2002}">
   <ds:schemaRefs>
     <ds:schemaRef ds:uri="http://schemas.openxmlformats.org/officeDocument/2006/bibliography"/>
   </ds:schemaRefs>

</xml_diff>

<commit_message>
Actualizacion de la Plantilla
</commit_message>
<xml_diff>
--- a/Plantilla Memoria Proyecto BBDD.docx
+++ b/Plantilla Memoria Proyecto BBDD.docx
@@ -2863,6 +2863,7 @@
           <w:lang w:val="gl-ES"/>
         </w:rPr>
       </w:pPr>
+      <w:bookmarkStart w:id="3" w:name="_GoBack"/>
       <w:r>
         <w:rPr>
           <w:noProof/>
@@ -2917,7 +2918,6 @@
           </wp:inline>
         </w:drawing>
       </w:r>
-      <w:bookmarkStart w:id="3" w:name="_GoBack"/>
       <w:bookmarkEnd w:id="3"/>
     </w:p>
     <w:p>
@@ -3425,13 +3425,22 @@
         <w:rPr>
           <w:lang w:val="gl-ES"/>
         </w:rPr>
-        <w:t>Describe aquí...</w:t>
-      </w:r>
+        <w:t xml:space="preserve"> </w:t>
+      </w:r>
+      <w:hyperlink r:id="rId10" w:history="1">
+        <w:r>
+          <w:rPr>
+            <w:rStyle w:val="Hipervnculo"/>
+            <w:lang w:val="gl-ES"/>
+          </w:rPr>
+          <w:t>Enlace GIT</w:t>
+        </w:r>
+      </w:hyperlink>
     </w:p>
     <w:sectPr>
-      <w:headerReference w:type="default" r:id="rId10"/>
-      <w:footerReference w:type="default" r:id="rId11"/>
-      <w:headerReference w:type="first" r:id="rId12"/>
+      <w:headerReference w:type="default" r:id="rId11"/>
+      <w:footerReference w:type="default" r:id="rId12"/>
+      <w:headerReference w:type="first" r:id="rId13"/>
       <w:pgSz w:w="11906" w:h="16838"/>
       <w:pgMar w:top="1417" w:right="1701" w:bottom="1417" w:left="1701" w:header="708" w:footer="708" w:gutter="0"/>
       <w:pgNumType w:start="0"/>
@@ -5299,6 +5308,18 @@
       <w:ind w:left="220"/>
     </w:pPr>
   </w:style>
+  <w:style w:type="character" w:styleId="Mencinsinresolver">
+    <w:name w:val="Unresolved Mention"/>
+    <w:basedOn w:val="Fuentedeprrafopredeter"/>
+    <w:uiPriority w:val="99"/>
+    <w:semiHidden/>
+    <w:unhideWhenUsed/>
+    <w:rsid w:val="00AC2682"/>
+    <w:rPr>
+      <w:color w:val="605E5C"/>
+      <w:shd w:val="clear" w:color="auto" w:fill="E1DFDD"/>
+    </w:rPr>
+  </w:style>
 </w:styles>
 </file>
 
@@ -5602,7 +5623,7 @@
 </file>
 
 <file path=customXml/itemProps1.xml><?xml version="1.0" encoding="utf-8"?>
-<ds:datastoreItem xmlns:ds="http://schemas.openxmlformats.org/officeDocument/2006/customXml" ds:itemID="{CEEE82BD-5036-426B-A6A5-A2697D887299}">
+<ds:datastoreItem xmlns:ds="http://schemas.openxmlformats.org/officeDocument/2006/customXml" ds:itemID="{27775AA3-7DEF-4851-9C4A-6C604953CB40}">
   <ds:schemaRefs>
     <ds:schemaRef ds:uri="http://schemas.openxmlformats.org/officeDocument/2006/bibliography"/>
   </ds:schemaRefs>

</xml_diff>

<commit_message>
Actualizacion error en la plantilla del proyecto
</commit_message>
<xml_diff>
--- a/Plantilla Memoria Proyecto BBDD.docx
+++ b/Plantilla Memoria Proyecto BBDD.docx
@@ -2863,7 +2863,6 @@
           <w:lang w:val="gl-ES"/>
         </w:rPr>
       </w:pPr>
-      <w:bookmarkStart w:id="3" w:name="_GoBack"/>
       <w:r>
         <w:rPr>
           <w:noProof/>
@@ -2918,7 +2917,6 @@
           </wp:inline>
         </w:drawing>
       </w:r>
-      <w:bookmarkEnd w:id="3"/>
     </w:p>
     <w:p>
       <w:pPr>
@@ -2931,7 +2929,7 @@
           <w:lang w:val="gl-ES"/>
         </w:rPr>
       </w:pPr>
-      <w:bookmarkStart w:id="4" w:name="_Toc197794429"/>
+      <w:bookmarkStart w:id="3" w:name="_Toc197794429"/>
       <w:r>
         <w:rPr>
           <w:lang w:val="gl-ES"/>
@@ -2945,20 +2943,67 @@
         </w:rPr>
         <w:t>Relacional</w:t>
       </w:r>
-      <w:bookmarkEnd w:id="4"/>
-      <w:proofErr w:type="spellEnd"/>
-    </w:p>
-    <w:p>
-      <w:pPr>
-        <w:rPr>
-          <w:lang w:val="gl-ES"/>
-        </w:rPr>
-      </w:pPr>
-      <w:r>
-        <w:rPr>
-          <w:lang w:val="gl-ES"/>
-        </w:rPr>
-        <w:t>Describe aquí...</w:t>
+      <w:bookmarkEnd w:id="3"/>
+      <w:proofErr w:type="spellEnd"/>
+    </w:p>
+    <w:p>
+      <w:pPr>
+        <w:rPr>
+          <w:lang w:val="gl-ES"/>
+        </w:rPr>
+      </w:pPr>
+      <w:r>
+        <w:rPr>
+          <w:noProof/>
+        </w:rPr>
+        <w:drawing>
+          <wp:inline distT="0" distB="0" distL="0" distR="0" wp14:anchorId="4132456E" wp14:editId="7A9F5995">
+            <wp:extent cx="4067175" cy="2152650"/>
+            <wp:effectExtent l="0" t="0" r="9525" b="0"/>
+            <wp:docPr id="5" name="Imagen 5"/>
+            <wp:cNvGraphicFramePr>
+              <a:graphicFrameLocks xmlns:a="http://schemas.openxmlformats.org/drawingml/2006/main" noChangeAspect="1"/>
+            </wp:cNvGraphicFramePr>
+            <a:graphic xmlns:a="http://schemas.openxmlformats.org/drawingml/2006/main">
+              <a:graphicData uri="http://schemas.openxmlformats.org/drawingml/2006/picture">
+                <pic:pic xmlns:pic="http://schemas.openxmlformats.org/drawingml/2006/picture">
+                  <pic:nvPicPr>
+                    <pic:cNvPr id="0" name="Picture 11"/>
+                    <pic:cNvPicPr>
+                      <a:picLocks noChangeAspect="1" noChangeArrowheads="1"/>
+                    </pic:cNvPicPr>
+                  </pic:nvPicPr>
+                  <pic:blipFill>
+                    <a:blip r:embed="rId10">
+                      <a:extLst>
+                        <a:ext uri="{28A0092B-C50C-407E-A947-70E740481C1C}">
+                          <a14:useLocalDpi xmlns:a14="http://schemas.microsoft.com/office/drawing/2010/main" val="0"/>
+                        </a:ext>
+                      </a:extLst>
+                    </a:blip>
+                    <a:srcRect/>
+                    <a:stretch>
+                      <a:fillRect/>
+                    </a:stretch>
+                  </pic:blipFill>
+                  <pic:spPr bwMode="auto">
+                    <a:xfrm>
+                      <a:off x="0" y="0"/>
+                      <a:ext cx="4067175" cy="2152650"/>
+                    </a:xfrm>
+                    <a:prstGeom prst="rect">
+                      <a:avLst/>
+                    </a:prstGeom>
+                    <a:noFill/>
+                    <a:ln>
+                      <a:noFill/>
+                    </a:ln>
+                  </pic:spPr>
+                </pic:pic>
+              </a:graphicData>
+            </a:graphic>
+          </wp:inline>
+        </w:drawing>
       </w:r>
     </w:p>
     <w:p>
@@ -2972,14 +3017,14 @@
           <w:lang w:val="gl-ES"/>
         </w:rPr>
       </w:pPr>
-      <w:bookmarkStart w:id="5" w:name="_Toc197794430"/>
+      <w:bookmarkStart w:id="4" w:name="_Toc197794430"/>
       <w:r>
         <w:rPr>
           <w:lang w:val="gl-ES"/>
         </w:rPr>
         <w:t>Proceso de Normalización</w:t>
       </w:r>
-      <w:bookmarkEnd w:id="5"/>
+      <w:bookmarkEnd w:id="4"/>
     </w:p>
     <w:p>
       <w:pPr>
@@ -3005,7 +3050,7 @@
           <w:lang w:val="gl-ES"/>
         </w:rPr>
       </w:pPr>
-      <w:bookmarkStart w:id="6" w:name="_Toc197794431"/>
+      <w:bookmarkStart w:id="5" w:name="_Toc197794431"/>
       <w:proofErr w:type="spellStart"/>
       <w:r>
         <w:rPr>
@@ -3020,20 +3065,3236 @@
         </w:rPr>
         <w:t xml:space="preserve"> de Creación de la Base de Datos</w:t>
       </w:r>
+      <w:bookmarkEnd w:id="5"/>
+    </w:p>
+    <w:p>
+      <w:pPr>
+        <w:rPr>
+          <w:rFonts w:asciiTheme="majorHAnsi" w:hAnsiTheme="majorHAnsi" w:cstheme="majorHAnsi"/>
+          <w:lang w:val="gl-ES"/>
+        </w:rPr>
+      </w:pPr>
+      <w:r>
+        <w:rPr>
+          <w:rFonts w:asciiTheme="majorHAnsi" w:hAnsiTheme="majorHAnsi" w:cstheme="majorHAnsi"/>
+          <w:lang w:val="gl-ES"/>
+        </w:rPr>
+        <w:t>-- Crear la base de datos</w:t>
+      </w:r>
+    </w:p>
+    <w:p>
+      <w:pPr>
+        <w:rPr>
+          <w:rFonts w:asciiTheme="majorHAnsi" w:hAnsiTheme="majorHAnsi" w:cstheme="majorHAnsi"/>
+          <w:lang w:val="gl-ES"/>
+        </w:rPr>
+      </w:pPr>
+      <w:r>
+        <w:rPr>
+          <w:rFonts w:asciiTheme="majorHAnsi" w:hAnsiTheme="majorHAnsi" w:cstheme="majorHAnsi"/>
+          <w:lang w:val="gl-ES"/>
+        </w:rPr>
+        <w:t xml:space="preserve">DROP DATABASE IF </w:t>
+      </w:r>
+      <w:proofErr w:type="spellStart"/>
+      <w:r>
+        <w:rPr>
+          <w:rFonts w:asciiTheme="majorHAnsi" w:hAnsiTheme="majorHAnsi" w:cstheme="majorHAnsi"/>
+          <w:lang w:val="gl-ES"/>
+        </w:rPr>
+        <w:t>exists</w:t>
+      </w:r>
+      <w:proofErr w:type="spellEnd"/>
+      <w:r>
+        <w:rPr>
+          <w:rFonts w:asciiTheme="majorHAnsi" w:hAnsiTheme="majorHAnsi" w:cstheme="majorHAnsi"/>
+          <w:lang w:val="gl-ES"/>
+        </w:rPr>
+        <w:t xml:space="preserve"> </w:t>
+      </w:r>
+      <w:proofErr w:type="spellStart"/>
+      <w:r>
+        <w:rPr>
+          <w:rFonts w:asciiTheme="majorHAnsi" w:hAnsiTheme="majorHAnsi" w:cstheme="majorHAnsi"/>
+          <w:lang w:val="gl-ES"/>
+        </w:rPr>
+        <w:t>PatitasFelices</w:t>
+      </w:r>
+      <w:proofErr w:type="spellEnd"/>
+      <w:r>
+        <w:rPr>
+          <w:rFonts w:asciiTheme="majorHAnsi" w:hAnsiTheme="majorHAnsi" w:cstheme="majorHAnsi"/>
+          <w:lang w:val="gl-ES"/>
+        </w:rPr>
+        <w:t>;</w:t>
+      </w:r>
+    </w:p>
+    <w:p>
+      <w:pPr>
+        <w:rPr>
+          <w:rFonts w:asciiTheme="majorHAnsi" w:hAnsiTheme="majorHAnsi" w:cstheme="majorHAnsi"/>
+          <w:lang w:val="gl-ES"/>
+        </w:rPr>
+      </w:pPr>
+      <w:r>
+        <w:rPr>
+          <w:rFonts w:asciiTheme="majorHAnsi" w:hAnsiTheme="majorHAnsi" w:cstheme="majorHAnsi"/>
+          <w:lang w:val="gl-ES"/>
+        </w:rPr>
+        <w:t xml:space="preserve">CREATE DATABASE </w:t>
+      </w:r>
+      <w:proofErr w:type="spellStart"/>
+      <w:r>
+        <w:rPr>
+          <w:rFonts w:asciiTheme="majorHAnsi" w:hAnsiTheme="majorHAnsi" w:cstheme="majorHAnsi"/>
+          <w:lang w:val="gl-ES"/>
+        </w:rPr>
+        <w:t>PatitasFelices</w:t>
+      </w:r>
+      <w:proofErr w:type="spellEnd"/>
+      <w:r>
+        <w:rPr>
+          <w:rFonts w:asciiTheme="majorHAnsi" w:hAnsiTheme="majorHAnsi" w:cstheme="majorHAnsi"/>
+          <w:lang w:val="gl-ES"/>
+        </w:rPr>
+        <w:t>;</w:t>
+      </w:r>
+    </w:p>
+    <w:p>
+      <w:pPr>
+        <w:rPr>
+          <w:rFonts w:asciiTheme="majorHAnsi" w:hAnsiTheme="majorHAnsi" w:cstheme="majorHAnsi"/>
+          <w:lang w:val="gl-ES"/>
+        </w:rPr>
+      </w:pPr>
+      <w:r>
+        <w:rPr>
+          <w:rFonts w:asciiTheme="majorHAnsi" w:hAnsiTheme="majorHAnsi" w:cstheme="majorHAnsi"/>
+          <w:lang w:val="gl-ES"/>
+        </w:rPr>
+        <w:lastRenderedPageBreak/>
+        <w:t xml:space="preserve">USE </w:t>
+      </w:r>
+      <w:proofErr w:type="spellStart"/>
+      <w:r>
+        <w:rPr>
+          <w:rFonts w:asciiTheme="majorHAnsi" w:hAnsiTheme="majorHAnsi" w:cstheme="majorHAnsi"/>
+          <w:lang w:val="gl-ES"/>
+        </w:rPr>
+        <w:t>PatitasFelices</w:t>
+      </w:r>
+      <w:proofErr w:type="spellEnd"/>
+      <w:r>
+        <w:rPr>
+          <w:rFonts w:asciiTheme="majorHAnsi" w:hAnsiTheme="majorHAnsi" w:cstheme="majorHAnsi"/>
+          <w:lang w:val="gl-ES"/>
+        </w:rPr>
+        <w:t>;</w:t>
+      </w:r>
+    </w:p>
+    <w:p>
+      <w:pPr>
+        <w:rPr>
+          <w:rFonts w:asciiTheme="majorHAnsi" w:hAnsiTheme="majorHAnsi" w:cstheme="majorHAnsi"/>
+          <w:lang w:val="gl-ES"/>
+        </w:rPr>
+      </w:pPr>
+    </w:p>
+    <w:p>
+      <w:pPr>
+        <w:rPr>
+          <w:rFonts w:asciiTheme="majorHAnsi" w:hAnsiTheme="majorHAnsi" w:cstheme="majorHAnsi"/>
+          <w:lang w:val="gl-ES"/>
+        </w:rPr>
+      </w:pPr>
+      <w:r>
+        <w:rPr>
+          <w:rFonts w:asciiTheme="majorHAnsi" w:hAnsiTheme="majorHAnsi" w:cstheme="majorHAnsi"/>
+          <w:lang w:val="gl-ES"/>
+        </w:rPr>
+        <w:t xml:space="preserve">-- </w:t>
+      </w:r>
+      <w:proofErr w:type="spellStart"/>
+      <w:r>
+        <w:rPr>
+          <w:rFonts w:asciiTheme="majorHAnsi" w:hAnsiTheme="majorHAnsi" w:cstheme="majorHAnsi"/>
+          <w:lang w:val="gl-ES"/>
+        </w:rPr>
+        <w:t>Tabla</w:t>
+      </w:r>
+      <w:proofErr w:type="spellEnd"/>
+      <w:r>
+        <w:rPr>
+          <w:rFonts w:asciiTheme="majorHAnsi" w:hAnsiTheme="majorHAnsi" w:cstheme="majorHAnsi"/>
+          <w:lang w:val="gl-ES"/>
+        </w:rPr>
+        <w:t xml:space="preserve"> CLIENTES</w:t>
+      </w:r>
+    </w:p>
+    <w:p>
+      <w:pPr>
+        <w:rPr>
+          <w:rFonts w:asciiTheme="majorHAnsi" w:hAnsiTheme="majorHAnsi" w:cstheme="majorHAnsi"/>
+          <w:lang w:val="gl-ES"/>
+        </w:rPr>
+      </w:pPr>
+      <w:r>
+        <w:rPr>
+          <w:rFonts w:asciiTheme="majorHAnsi" w:hAnsiTheme="majorHAnsi" w:cstheme="majorHAnsi"/>
+          <w:lang w:val="gl-ES"/>
+        </w:rPr>
+        <w:t>CREATE TABLE clientes (</w:t>
+      </w:r>
+    </w:p>
+    <w:p>
+      <w:pPr>
+        <w:rPr>
+          <w:rFonts w:asciiTheme="majorHAnsi" w:hAnsiTheme="majorHAnsi" w:cstheme="majorHAnsi"/>
+          <w:lang w:val="gl-ES"/>
+        </w:rPr>
+      </w:pPr>
+      <w:r>
+        <w:rPr>
+          <w:rFonts w:asciiTheme="majorHAnsi" w:hAnsiTheme="majorHAnsi" w:cstheme="majorHAnsi"/>
+          <w:lang w:val="gl-ES"/>
+        </w:rPr>
+        <w:t xml:space="preserve">    </w:t>
+      </w:r>
+      <w:proofErr w:type="spellStart"/>
+      <w:r>
+        <w:rPr>
+          <w:rFonts w:asciiTheme="majorHAnsi" w:hAnsiTheme="majorHAnsi" w:cstheme="majorHAnsi"/>
+          <w:lang w:val="gl-ES"/>
+        </w:rPr>
+        <w:t>ID_Cliente</w:t>
+      </w:r>
+      <w:proofErr w:type="spellEnd"/>
+      <w:r>
+        <w:rPr>
+          <w:rFonts w:asciiTheme="majorHAnsi" w:hAnsiTheme="majorHAnsi" w:cstheme="majorHAnsi"/>
+          <w:lang w:val="gl-ES"/>
+        </w:rPr>
+        <w:t xml:space="preserve"> INT AUTO_INCREMENT PRIMARY KEY,</w:t>
+      </w:r>
+    </w:p>
+    <w:p>
+      <w:pPr>
+        <w:rPr>
+          <w:rFonts w:asciiTheme="majorHAnsi" w:hAnsiTheme="majorHAnsi" w:cstheme="majorHAnsi"/>
+          <w:lang w:val="gl-ES"/>
+        </w:rPr>
+      </w:pPr>
+      <w:r>
+        <w:rPr>
+          <w:rFonts w:asciiTheme="majorHAnsi" w:hAnsiTheme="majorHAnsi" w:cstheme="majorHAnsi"/>
+          <w:lang w:val="gl-ES"/>
+        </w:rPr>
+        <w:t xml:space="preserve">    </w:t>
+      </w:r>
+      <w:proofErr w:type="spellStart"/>
+      <w:r>
+        <w:rPr>
+          <w:rFonts w:asciiTheme="majorHAnsi" w:hAnsiTheme="majorHAnsi" w:cstheme="majorHAnsi"/>
+          <w:lang w:val="gl-ES"/>
+        </w:rPr>
+        <w:t>Nombre</w:t>
+      </w:r>
+      <w:proofErr w:type="spellEnd"/>
+      <w:r>
+        <w:rPr>
+          <w:rFonts w:asciiTheme="majorHAnsi" w:hAnsiTheme="majorHAnsi" w:cstheme="majorHAnsi"/>
+          <w:lang w:val="gl-ES"/>
+        </w:rPr>
+        <w:t xml:space="preserve"> VARCHAR(50),</w:t>
+      </w:r>
+    </w:p>
+    <w:p>
+      <w:pPr>
+        <w:rPr>
+          <w:rFonts w:asciiTheme="majorHAnsi" w:hAnsiTheme="majorHAnsi" w:cstheme="majorHAnsi"/>
+          <w:lang w:val="gl-ES"/>
+        </w:rPr>
+      </w:pPr>
+      <w:r>
+        <w:rPr>
+          <w:rFonts w:asciiTheme="majorHAnsi" w:hAnsiTheme="majorHAnsi" w:cstheme="majorHAnsi"/>
+          <w:lang w:val="gl-ES"/>
+        </w:rPr>
+        <w:t xml:space="preserve">    </w:t>
+      </w:r>
+      <w:proofErr w:type="spellStart"/>
+      <w:r>
+        <w:rPr>
+          <w:rFonts w:asciiTheme="majorHAnsi" w:hAnsiTheme="majorHAnsi" w:cstheme="majorHAnsi"/>
+          <w:lang w:val="gl-ES"/>
+        </w:rPr>
+        <w:t>Apellidos</w:t>
+      </w:r>
+      <w:proofErr w:type="spellEnd"/>
+      <w:r>
+        <w:rPr>
+          <w:rFonts w:asciiTheme="majorHAnsi" w:hAnsiTheme="majorHAnsi" w:cstheme="majorHAnsi"/>
+          <w:lang w:val="gl-ES"/>
+        </w:rPr>
+        <w:t xml:space="preserve"> VARCHAR(50),</w:t>
+      </w:r>
+    </w:p>
+    <w:p>
+      <w:pPr>
+        <w:rPr>
+          <w:rFonts w:asciiTheme="majorHAnsi" w:hAnsiTheme="majorHAnsi" w:cstheme="majorHAnsi"/>
+          <w:lang w:val="gl-ES"/>
+        </w:rPr>
+      </w:pPr>
+      <w:r>
+        <w:rPr>
+          <w:rFonts w:asciiTheme="majorHAnsi" w:hAnsiTheme="majorHAnsi" w:cstheme="majorHAnsi"/>
+          <w:lang w:val="gl-ES"/>
+        </w:rPr>
+        <w:t xml:space="preserve">    Teléfono VARCHAR(20),</w:t>
+      </w:r>
+    </w:p>
+    <w:p>
+      <w:pPr>
+        <w:rPr>
+          <w:rFonts w:asciiTheme="majorHAnsi" w:hAnsiTheme="majorHAnsi" w:cstheme="majorHAnsi"/>
+          <w:lang w:val="gl-ES"/>
+        </w:rPr>
+      </w:pPr>
+      <w:r>
+        <w:rPr>
+          <w:rFonts w:asciiTheme="majorHAnsi" w:hAnsiTheme="majorHAnsi" w:cstheme="majorHAnsi"/>
+          <w:lang w:val="gl-ES"/>
+        </w:rPr>
+        <w:t xml:space="preserve">    </w:t>
+      </w:r>
+      <w:proofErr w:type="spellStart"/>
+      <w:r>
+        <w:rPr>
+          <w:rFonts w:asciiTheme="majorHAnsi" w:hAnsiTheme="majorHAnsi" w:cstheme="majorHAnsi"/>
+          <w:lang w:val="gl-ES"/>
+        </w:rPr>
+        <w:t>Email</w:t>
+      </w:r>
+      <w:proofErr w:type="spellEnd"/>
+      <w:r>
+        <w:rPr>
+          <w:rFonts w:asciiTheme="majorHAnsi" w:hAnsiTheme="majorHAnsi" w:cstheme="majorHAnsi"/>
+          <w:lang w:val="gl-ES"/>
+        </w:rPr>
+        <w:t xml:space="preserve"> VARCHAR(100),</w:t>
+      </w:r>
+    </w:p>
+    <w:p>
+      <w:pPr>
+        <w:rPr>
+          <w:rFonts w:asciiTheme="majorHAnsi" w:hAnsiTheme="majorHAnsi" w:cstheme="majorHAnsi"/>
+          <w:lang w:val="gl-ES"/>
+        </w:rPr>
+      </w:pPr>
+      <w:r>
+        <w:rPr>
+          <w:rFonts w:asciiTheme="majorHAnsi" w:hAnsiTheme="majorHAnsi" w:cstheme="majorHAnsi"/>
+          <w:lang w:val="gl-ES"/>
+        </w:rPr>
+        <w:t xml:space="preserve">    Dirección VARCHAR(255)</w:t>
+      </w:r>
+    </w:p>
+    <w:p>
+      <w:pPr>
+        <w:rPr>
+          <w:rFonts w:asciiTheme="majorHAnsi" w:hAnsiTheme="majorHAnsi" w:cstheme="majorHAnsi"/>
+          <w:lang w:val="gl-ES"/>
+        </w:rPr>
+      </w:pPr>
+      <w:r>
+        <w:rPr>
+          <w:rFonts w:asciiTheme="majorHAnsi" w:hAnsiTheme="majorHAnsi" w:cstheme="majorHAnsi"/>
+          <w:lang w:val="gl-ES"/>
+        </w:rPr>
+        <w:t>);</w:t>
+      </w:r>
+    </w:p>
+    <w:p>
+      <w:pPr>
+        <w:rPr>
+          <w:rFonts w:asciiTheme="majorHAnsi" w:hAnsiTheme="majorHAnsi" w:cstheme="majorHAnsi"/>
+          <w:lang w:val="gl-ES"/>
+        </w:rPr>
+      </w:pPr>
+    </w:p>
+    <w:p>
+      <w:pPr>
+        <w:rPr>
+          <w:rFonts w:asciiTheme="majorHAnsi" w:hAnsiTheme="majorHAnsi" w:cstheme="majorHAnsi"/>
+          <w:lang w:val="gl-ES"/>
+        </w:rPr>
+      </w:pPr>
+      <w:r>
+        <w:rPr>
+          <w:rFonts w:asciiTheme="majorHAnsi" w:hAnsiTheme="majorHAnsi" w:cstheme="majorHAnsi"/>
+          <w:lang w:val="gl-ES"/>
+        </w:rPr>
+        <w:t xml:space="preserve">-- </w:t>
+      </w:r>
+      <w:proofErr w:type="spellStart"/>
+      <w:r>
+        <w:rPr>
+          <w:rFonts w:asciiTheme="majorHAnsi" w:hAnsiTheme="majorHAnsi" w:cstheme="majorHAnsi"/>
+          <w:lang w:val="gl-ES"/>
+        </w:rPr>
+        <w:t>Tabla</w:t>
+      </w:r>
+      <w:proofErr w:type="spellEnd"/>
+      <w:r>
+        <w:rPr>
+          <w:rFonts w:asciiTheme="majorHAnsi" w:hAnsiTheme="majorHAnsi" w:cstheme="majorHAnsi"/>
+          <w:lang w:val="gl-ES"/>
+        </w:rPr>
+        <w:t xml:space="preserve"> MASCOTAS</w:t>
+      </w:r>
+    </w:p>
+    <w:p>
+      <w:pPr>
+        <w:rPr>
+          <w:rFonts w:asciiTheme="majorHAnsi" w:hAnsiTheme="majorHAnsi" w:cstheme="majorHAnsi"/>
+          <w:lang w:val="gl-ES"/>
+        </w:rPr>
+      </w:pPr>
+      <w:r>
+        <w:rPr>
+          <w:rFonts w:asciiTheme="majorHAnsi" w:hAnsiTheme="majorHAnsi" w:cstheme="majorHAnsi"/>
+          <w:lang w:val="gl-ES"/>
+        </w:rPr>
+        <w:t>CREATE TABLE mascotas (</w:t>
+      </w:r>
+    </w:p>
+    <w:p>
+      <w:pPr>
+        <w:rPr>
+          <w:rFonts w:asciiTheme="majorHAnsi" w:hAnsiTheme="majorHAnsi" w:cstheme="majorHAnsi"/>
+          <w:lang w:val="gl-ES"/>
+        </w:rPr>
+      </w:pPr>
+      <w:r>
+        <w:rPr>
+          <w:rFonts w:asciiTheme="majorHAnsi" w:hAnsiTheme="majorHAnsi" w:cstheme="majorHAnsi"/>
+          <w:lang w:val="gl-ES"/>
+        </w:rPr>
+        <w:t xml:space="preserve">    </w:t>
+      </w:r>
+      <w:proofErr w:type="spellStart"/>
+      <w:r>
+        <w:rPr>
+          <w:rFonts w:asciiTheme="majorHAnsi" w:hAnsiTheme="majorHAnsi" w:cstheme="majorHAnsi"/>
+          <w:lang w:val="gl-ES"/>
+        </w:rPr>
+        <w:t>ID_Mascota</w:t>
+      </w:r>
+      <w:proofErr w:type="spellEnd"/>
+      <w:r>
+        <w:rPr>
+          <w:rFonts w:asciiTheme="majorHAnsi" w:hAnsiTheme="majorHAnsi" w:cstheme="majorHAnsi"/>
+          <w:lang w:val="gl-ES"/>
+        </w:rPr>
+        <w:t xml:space="preserve"> INT AUTO_INCREMENT PRIMARY KEY,</w:t>
+      </w:r>
+    </w:p>
+    <w:p>
+      <w:pPr>
+        <w:rPr>
+          <w:rFonts w:asciiTheme="majorHAnsi" w:hAnsiTheme="majorHAnsi" w:cstheme="majorHAnsi"/>
+          <w:lang w:val="gl-ES"/>
+        </w:rPr>
+      </w:pPr>
+      <w:r>
+        <w:rPr>
+          <w:rFonts w:asciiTheme="majorHAnsi" w:hAnsiTheme="majorHAnsi" w:cstheme="majorHAnsi"/>
+          <w:lang w:val="gl-ES"/>
+        </w:rPr>
+        <w:t xml:space="preserve">    </w:t>
+      </w:r>
+      <w:proofErr w:type="spellStart"/>
+      <w:r>
+        <w:rPr>
+          <w:rFonts w:asciiTheme="majorHAnsi" w:hAnsiTheme="majorHAnsi" w:cstheme="majorHAnsi"/>
+          <w:lang w:val="gl-ES"/>
+        </w:rPr>
+        <w:t>ID_Cliente</w:t>
+      </w:r>
+      <w:proofErr w:type="spellEnd"/>
+      <w:r>
+        <w:rPr>
+          <w:rFonts w:asciiTheme="majorHAnsi" w:hAnsiTheme="majorHAnsi" w:cstheme="majorHAnsi"/>
+          <w:lang w:val="gl-ES"/>
+        </w:rPr>
+        <w:t xml:space="preserve"> INT,</w:t>
+      </w:r>
+    </w:p>
+    <w:p>
+      <w:pPr>
+        <w:rPr>
+          <w:rFonts w:asciiTheme="majorHAnsi" w:hAnsiTheme="majorHAnsi" w:cstheme="majorHAnsi"/>
+          <w:lang w:val="gl-ES"/>
+        </w:rPr>
+      </w:pPr>
+      <w:r>
+        <w:rPr>
+          <w:rFonts w:asciiTheme="majorHAnsi" w:hAnsiTheme="majorHAnsi" w:cstheme="majorHAnsi"/>
+          <w:lang w:val="gl-ES"/>
+        </w:rPr>
+        <w:t xml:space="preserve">    </w:t>
+      </w:r>
+      <w:proofErr w:type="spellStart"/>
+      <w:r>
+        <w:rPr>
+          <w:rFonts w:asciiTheme="majorHAnsi" w:hAnsiTheme="majorHAnsi" w:cstheme="majorHAnsi"/>
+          <w:lang w:val="gl-ES"/>
+        </w:rPr>
+        <w:t>Nombre</w:t>
+      </w:r>
+      <w:proofErr w:type="spellEnd"/>
+      <w:r>
+        <w:rPr>
+          <w:rFonts w:asciiTheme="majorHAnsi" w:hAnsiTheme="majorHAnsi" w:cstheme="majorHAnsi"/>
+          <w:lang w:val="gl-ES"/>
+        </w:rPr>
+        <w:t xml:space="preserve"> VARCHAR(50),</w:t>
+      </w:r>
+    </w:p>
+    <w:p>
+      <w:pPr>
+        <w:rPr>
+          <w:rFonts w:asciiTheme="majorHAnsi" w:hAnsiTheme="majorHAnsi" w:cstheme="majorHAnsi"/>
+          <w:lang w:val="gl-ES"/>
+        </w:rPr>
+      </w:pPr>
+      <w:r>
+        <w:rPr>
+          <w:rFonts w:asciiTheme="majorHAnsi" w:hAnsiTheme="majorHAnsi" w:cstheme="majorHAnsi"/>
+          <w:lang w:val="gl-ES"/>
+        </w:rPr>
+        <w:t xml:space="preserve">    Especie VARCHAR(30),</w:t>
+      </w:r>
+    </w:p>
+    <w:p>
+      <w:pPr>
+        <w:rPr>
+          <w:rFonts w:asciiTheme="majorHAnsi" w:hAnsiTheme="majorHAnsi" w:cstheme="majorHAnsi"/>
+          <w:lang w:val="gl-ES"/>
+        </w:rPr>
+      </w:pPr>
+      <w:r>
+        <w:rPr>
+          <w:rFonts w:asciiTheme="majorHAnsi" w:hAnsiTheme="majorHAnsi" w:cstheme="majorHAnsi"/>
+          <w:lang w:val="gl-ES"/>
+        </w:rPr>
+        <w:t xml:space="preserve">    Raza VARCHAR(50),</w:t>
+      </w:r>
+    </w:p>
+    <w:p>
+      <w:pPr>
+        <w:rPr>
+          <w:rFonts w:asciiTheme="majorHAnsi" w:hAnsiTheme="majorHAnsi" w:cstheme="majorHAnsi"/>
+          <w:lang w:val="gl-ES"/>
+        </w:rPr>
+      </w:pPr>
+      <w:r>
+        <w:rPr>
+          <w:rFonts w:asciiTheme="majorHAnsi" w:hAnsiTheme="majorHAnsi" w:cstheme="majorHAnsi"/>
+          <w:lang w:val="gl-ES"/>
+        </w:rPr>
+        <w:t xml:space="preserve">    </w:t>
+      </w:r>
+      <w:proofErr w:type="spellStart"/>
+      <w:r>
+        <w:rPr>
+          <w:rFonts w:asciiTheme="majorHAnsi" w:hAnsiTheme="majorHAnsi" w:cstheme="majorHAnsi"/>
+          <w:lang w:val="gl-ES"/>
+        </w:rPr>
+        <w:t>Fecha_Nacimiento</w:t>
+      </w:r>
+      <w:proofErr w:type="spellEnd"/>
+      <w:r>
+        <w:rPr>
+          <w:rFonts w:asciiTheme="majorHAnsi" w:hAnsiTheme="majorHAnsi" w:cstheme="majorHAnsi"/>
+          <w:lang w:val="gl-ES"/>
+        </w:rPr>
+        <w:t xml:space="preserve"> DATE,</w:t>
+      </w:r>
+    </w:p>
+    <w:p>
+      <w:pPr>
+        <w:rPr>
+          <w:rFonts w:asciiTheme="majorHAnsi" w:hAnsiTheme="majorHAnsi" w:cstheme="majorHAnsi"/>
+          <w:lang w:val="gl-ES"/>
+        </w:rPr>
+      </w:pPr>
+      <w:r>
+        <w:rPr>
+          <w:rFonts w:asciiTheme="majorHAnsi" w:hAnsiTheme="majorHAnsi" w:cstheme="majorHAnsi"/>
+          <w:lang w:val="gl-ES"/>
+        </w:rPr>
+        <w:t xml:space="preserve">    </w:t>
+      </w:r>
+      <w:proofErr w:type="spellStart"/>
+      <w:r>
+        <w:rPr>
+          <w:rFonts w:asciiTheme="majorHAnsi" w:hAnsiTheme="majorHAnsi" w:cstheme="majorHAnsi"/>
+          <w:lang w:val="gl-ES"/>
+        </w:rPr>
+        <w:t>Observaciones</w:t>
+      </w:r>
+      <w:proofErr w:type="spellEnd"/>
+      <w:r>
+        <w:rPr>
+          <w:rFonts w:asciiTheme="majorHAnsi" w:hAnsiTheme="majorHAnsi" w:cstheme="majorHAnsi"/>
+          <w:lang w:val="gl-ES"/>
+        </w:rPr>
+        <w:t xml:space="preserve"> TEXT,</w:t>
+      </w:r>
+    </w:p>
+    <w:p>
+      <w:pPr>
+        <w:rPr>
+          <w:rFonts w:asciiTheme="majorHAnsi" w:hAnsiTheme="majorHAnsi" w:cstheme="majorHAnsi"/>
+          <w:lang w:val="gl-ES"/>
+        </w:rPr>
+      </w:pPr>
+      <w:r>
+        <w:rPr>
+          <w:rFonts w:asciiTheme="majorHAnsi" w:hAnsiTheme="majorHAnsi" w:cstheme="majorHAnsi"/>
+          <w:lang w:val="gl-ES"/>
+        </w:rPr>
+        <w:t xml:space="preserve">    FOREIGN KEY (</w:t>
+      </w:r>
+      <w:proofErr w:type="spellStart"/>
+      <w:r>
+        <w:rPr>
+          <w:rFonts w:asciiTheme="majorHAnsi" w:hAnsiTheme="majorHAnsi" w:cstheme="majorHAnsi"/>
+          <w:lang w:val="gl-ES"/>
+        </w:rPr>
+        <w:t>ID_Cliente</w:t>
+      </w:r>
+      <w:proofErr w:type="spellEnd"/>
+      <w:r>
+        <w:rPr>
+          <w:rFonts w:asciiTheme="majorHAnsi" w:hAnsiTheme="majorHAnsi" w:cstheme="majorHAnsi"/>
+          <w:lang w:val="gl-ES"/>
+        </w:rPr>
+        <w:t>) REFERENCES clientes(</w:t>
+      </w:r>
+      <w:proofErr w:type="spellStart"/>
+      <w:r>
+        <w:rPr>
+          <w:rFonts w:asciiTheme="majorHAnsi" w:hAnsiTheme="majorHAnsi" w:cstheme="majorHAnsi"/>
+          <w:lang w:val="gl-ES"/>
+        </w:rPr>
+        <w:t>ID_Cliente</w:t>
+      </w:r>
+      <w:proofErr w:type="spellEnd"/>
+      <w:r>
+        <w:rPr>
+          <w:rFonts w:asciiTheme="majorHAnsi" w:hAnsiTheme="majorHAnsi" w:cstheme="majorHAnsi"/>
+          <w:lang w:val="gl-ES"/>
+        </w:rPr>
+        <w:t>)</w:t>
+      </w:r>
+    </w:p>
+    <w:p>
+      <w:pPr>
+        <w:rPr>
+          <w:rFonts w:asciiTheme="majorHAnsi" w:hAnsiTheme="majorHAnsi" w:cstheme="majorHAnsi"/>
+          <w:lang w:val="gl-ES"/>
+        </w:rPr>
+      </w:pPr>
+      <w:r>
+        <w:rPr>
+          <w:rFonts w:asciiTheme="majorHAnsi" w:hAnsiTheme="majorHAnsi" w:cstheme="majorHAnsi"/>
+          <w:lang w:val="gl-ES"/>
+        </w:rPr>
+        <w:t>);</w:t>
+      </w:r>
+    </w:p>
+    <w:p>
+      <w:pPr>
+        <w:rPr>
+          <w:rFonts w:asciiTheme="majorHAnsi" w:hAnsiTheme="majorHAnsi" w:cstheme="majorHAnsi"/>
+          <w:lang w:val="gl-ES"/>
+        </w:rPr>
+      </w:pPr>
+    </w:p>
+    <w:p>
+      <w:pPr>
+        <w:rPr>
+          <w:rFonts w:asciiTheme="majorHAnsi" w:hAnsiTheme="majorHAnsi" w:cstheme="majorHAnsi"/>
+          <w:lang w:val="gl-ES"/>
+        </w:rPr>
+      </w:pPr>
+      <w:r>
+        <w:rPr>
+          <w:rFonts w:asciiTheme="majorHAnsi" w:hAnsiTheme="majorHAnsi" w:cstheme="majorHAnsi"/>
+          <w:lang w:val="gl-ES"/>
+        </w:rPr>
+        <w:t xml:space="preserve">-- </w:t>
+      </w:r>
+      <w:proofErr w:type="spellStart"/>
+      <w:r>
+        <w:rPr>
+          <w:rFonts w:asciiTheme="majorHAnsi" w:hAnsiTheme="majorHAnsi" w:cstheme="majorHAnsi"/>
+          <w:lang w:val="gl-ES"/>
+        </w:rPr>
+        <w:t>Tabla</w:t>
+      </w:r>
+      <w:proofErr w:type="spellEnd"/>
+      <w:r>
+        <w:rPr>
+          <w:rFonts w:asciiTheme="majorHAnsi" w:hAnsiTheme="majorHAnsi" w:cstheme="majorHAnsi"/>
+          <w:lang w:val="gl-ES"/>
+        </w:rPr>
+        <w:t xml:space="preserve"> EMPLEADOS</w:t>
+      </w:r>
+    </w:p>
+    <w:p>
+      <w:pPr>
+        <w:rPr>
+          <w:rFonts w:asciiTheme="majorHAnsi" w:hAnsiTheme="majorHAnsi" w:cstheme="majorHAnsi"/>
+          <w:lang w:val="gl-ES"/>
+        </w:rPr>
+      </w:pPr>
+      <w:r>
+        <w:rPr>
+          <w:rFonts w:asciiTheme="majorHAnsi" w:hAnsiTheme="majorHAnsi" w:cstheme="majorHAnsi"/>
+          <w:lang w:val="gl-ES"/>
+        </w:rPr>
+        <w:t xml:space="preserve">CREATE TABLE </w:t>
+      </w:r>
+      <w:proofErr w:type="spellStart"/>
+      <w:r>
+        <w:rPr>
+          <w:rFonts w:asciiTheme="majorHAnsi" w:hAnsiTheme="majorHAnsi" w:cstheme="majorHAnsi"/>
+          <w:lang w:val="gl-ES"/>
+        </w:rPr>
+        <w:t>empleados</w:t>
+      </w:r>
+      <w:proofErr w:type="spellEnd"/>
+      <w:r>
+        <w:rPr>
+          <w:rFonts w:asciiTheme="majorHAnsi" w:hAnsiTheme="majorHAnsi" w:cstheme="majorHAnsi"/>
+          <w:lang w:val="gl-ES"/>
+        </w:rPr>
+        <w:t xml:space="preserve"> (</w:t>
+      </w:r>
+    </w:p>
+    <w:p>
+      <w:pPr>
+        <w:rPr>
+          <w:rFonts w:asciiTheme="majorHAnsi" w:hAnsiTheme="majorHAnsi" w:cstheme="majorHAnsi"/>
+          <w:lang w:val="gl-ES"/>
+        </w:rPr>
+      </w:pPr>
+      <w:r>
+        <w:rPr>
+          <w:rFonts w:asciiTheme="majorHAnsi" w:hAnsiTheme="majorHAnsi" w:cstheme="majorHAnsi"/>
+          <w:lang w:val="gl-ES"/>
+        </w:rPr>
+        <w:t xml:space="preserve">    </w:t>
+      </w:r>
+      <w:proofErr w:type="spellStart"/>
+      <w:r>
+        <w:rPr>
+          <w:rFonts w:asciiTheme="majorHAnsi" w:hAnsiTheme="majorHAnsi" w:cstheme="majorHAnsi"/>
+          <w:lang w:val="gl-ES"/>
+        </w:rPr>
+        <w:t>ID_Empleado</w:t>
+      </w:r>
+      <w:proofErr w:type="spellEnd"/>
+      <w:r>
+        <w:rPr>
+          <w:rFonts w:asciiTheme="majorHAnsi" w:hAnsiTheme="majorHAnsi" w:cstheme="majorHAnsi"/>
+          <w:lang w:val="gl-ES"/>
+        </w:rPr>
+        <w:t xml:space="preserve"> INT AUTO_INCREMENT PRIMARY KEY,</w:t>
+      </w:r>
+    </w:p>
+    <w:p>
+      <w:pPr>
+        <w:rPr>
+          <w:rFonts w:asciiTheme="majorHAnsi" w:hAnsiTheme="majorHAnsi" w:cstheme="majorHAnsi"/>
+          <w:lang w:val="gl-ES"/>
+        </w:rPr>
+      </w:pPr>
+      <w:r>
+        <w:rPr>
+          <w:rFonts w:asciiTheme="majorHAnsi" w:hAnsiTheme="majorHAnsi" w:cstheme="majorHAnsi"/>
+          <w:lang w:val="gl-ES"/>
+        </w:rPr>
+        <w:t xml:space="preserve">    DNI VARCHAR(15),</w:t>
+      </w:r>
+    </w:p>
+    <w:p>
+      <w:pPr>
+        <w:rPr>
+          <w:rFonts w:asciiTheme="majorHAnsi" w:hAnsiTheme="majorHAnsi" w:cstheme="majorHAnsi"/>
+          <w:lang w:val="gl-ES"/>
+        </w:rPr>
+      </w:pPr>
+      <w:r>
+        <w:rPr>
+          <w:rFonts w:asciiTheme="majorHAnsi" w:hAnsiTheme="majorHAnsi" w:cstheme="majorHAnsi"/>
+          <w:lang w:val="gl-ES"/>
+        </w:rPr>
+        <w:t xml:space="preserve">    </w:t>
+      </w:r>
+      <w:proofErr w:type="spellStart"/>
+      <w:r>
+        <w:rPr>
+          <w:rFonts w:asciiTheme="majorHAnsi" w:hAnsiTheme="majorHAnsi" w:cstheme="majorHAnsi"/>
+          <w:lang w:val="gl-ES"/>
+        </w:rPr>
+        <w:t>Nombre</w:t>
+      </w:r>
+      <w:proofErr w:type="spellEnd"/>
+      <w:r>
+        <w:rPr>
+          <w:rFonts w:asciiTheme="majorHAnsi" w:hAnsiTheme="majorHAnsi" w:cstheme="majorHAnsi"/>
+          <w:lang w:val="gl-ES"/>
+        </w:rPr>
+        <w:t xml:space="preserve"> VARCHAR(50),</w:t>
+      </w:r>
+    </w:p>
+    <w:p>
+      <w:pPr>
+        <w:rPr>
+          <w:rFonts w:asciiTheme="majorHAnsi" w:hAnsiTheme="majorHAnsi" w:cstheme="majorHAnsi"/>
+          <w:lang w:val="gl-ES"/>
+        </w:rPr>
+      </w:pPr>
+      <w:r>
+        <w:rPr>
+          <w:rFonts w:asciiTheme="majorHAnsi" w:hAnsiTheme="majorHAnsi" w:cstheme="majorHAnsi"/>
+          <w:lang w:val="gl-ES"/>
+        </w:rPr>
+        <w:t xml:space="preserve">    </w:t>
+      </w:r>
+      <w:proofErr w:type="spellStart"/>
+      <w:r>
+        <w:rPr>
+          <w:rFonts w:asciiTheme="majorHAnsi" w:hAnsiTheme="majorHAnsi" w:cstheme="majorHAnsi"/>
+          <w:lang w:val="gl-ES"/>
+        </w:rPr>
+        <w:t>Apellidos</w:t>
+      </w:r>
+      <w:proofErr w:type="spellEnd"/>
+      <w:r>
+        <w:rPr>
+          <w:rFonts w:asciiTheme="majorHAnsi" w:hAnsiTheme="majorHAnsi" w:cstheme="majorHAnsi"/>
+          <w:lang w:val="gl-ES"/>
+        </w:rPr>
+        <w:t xml:space="preserve"> VARCHAR(50),</w:t>
+      </w:r>
+    </w:p>
+    <w:p>
+      <w:pPr>
+        <w:rPr>
+          <w:rFonts w:asciiTheme="majorHAnsi" w:hAnsiTheme="majorHAnsi" w:cstheme="majorHAnsi"/>
+          <w:lang w:val="gl-ES"/>
+        </w:rPr>
+      </w:pPr>
+      <w:r>
+        <w:rPr>
+          <w:rFonts w:asciiTheme="majorHAnsi" w:hAnsiTheme="majorHAnsi" w:cstheme="majorHAnsi"/>
+          <w:lang w:val="gl-ES"/>
+        </w:rPr>
+        <w:t xml:space="preserve">    Teléfono VARCHAR(20),</w:t>
+      </w:r>
+    </w:p>
+    <w:p>
+      <w:pPr>
+        <w:rPr>
+          <w:rFonts w:asciiTheme="majorHAnsi" w:hAnsiTheme="majorHAnsi" w:cstheme="majorHAnsi"/>
+          <w:lang w:val="gl-ES"/>
+        </w:rPr>
+      </w:pPr>
+      <w:r>
+        <w:rPr>
+          <w:rFonts w:asciiTheme="majorHAnsi" w:hAnsiTheme="majorHAnsi" w:cstheme="majorHAnsi"/>
+          <w:lang w:val="gl-ES"/>
+        </w:rPr>
+        <w:lastRenderedPageBreak/>
+        <w:t xml:space="preserve">    </w:t>
+      </w:r>
+      <w:proofErr w:type="spellStart"/>
+      <w:r>
+        <w:rPr>
+          <w:rFonts w:asciiTheme="majorHAnsi" w:hAnsiTheme="majorHAnsi" w:cstheme="majorHAnsi"/>
+          <w:lang w:val="gl-ES"/>
+        </w:rPr>
+        <w:t>Email</w:t>
+      </w:r>
+      <w:proofErr w:type="spellEnd"/>
+      <w:r>
+        <w:rPr>
+          <w:rFonts w:asciiTheme="majorHAnsi" w:hAnsiTheme="majorHAnsi" w:cstheme="majorHAnsi"/>
+          <w:lang w:val="gl-ES"/>
+        </w:rPr>
+        <w:t xml:space="preserve"> VARCHAR(100),</w:t>
+      </w:r>
+    </w:p>
+    <w:p>
+      <w:pPr>
+        <w:rPr>
+          <w:rFonts w:asciiTheme="majorHAnsi" w:hAnsiTheme="majorHAnsi" w:cstheme="majorHAnsi"/>
+          <w:lang w:val="gl-ES"/>
+        </w:rPr>
+      </w:pPr>
+      <w:r>
+        <w:rPr>
+          <w:rFonts w:asciiTheme="majorHAnsi" w:hAnsiTheme="majorHAnsi" w:cstheme="majorHAnsi"/>
+          <w:lang w:val="gl-ES"/>
+        </w:rPr>
+        <w:t xml:space="preserve">    Dirección VARCHAR(255),</w:t>
+      </w:r>
+    </w:p>
+    <w:p>
+      <w:pPr>
+        <w:rPr>
+          <w:rFonts w:asciiTheme="majorHAnsi" w:hAnsiTheme="majorHAnsi" w:cstheme="majorHAnsi"/>
+          <w:lang w:val="gl-ES"/>
+        </w:rPr>
+      </w:pPr>
+      <w:r>
+        <w:rPr>
+          <w:rFonts w:asciiTheme="majorHAnsi" w:hAnsiTheme="majorHAnsi" w:cstheme="majorHAnsi"/>
+          <w:lang w:val="gl-ES"/>
+        </w:rPr>
+        <w:t xml:space="preserve">    </w:t>
+      </w:r>
+      <w:proofErr w:type="spellStart"/>
+      <w:r>
+        <w:rPr>
+          <w:rFonts w:asciiTheme="majorHAnsi" w:hAnsiTheme="majorHAnsi" w:cstheme="majorHAnsi"/>
+          <w:lang w:val="gl-ES"/>
+        </w:rPr>
+        <w:t>Fecha_Contratación</w:t>
+      </w:r>
+      <w:proofErr w:type="spellEnd"/>
+      <w:r>
+        <w:rPr>
+          <w:rFonts w:asciiTheme="majorHAnsi" w:hAnsiTheme="majorHAnsi" w:cstheme="majorHAnsi"/>
+          <w:lang w:val="gl-ES"/>
+        </w:rPr>
+        <w:t xml:space="preserve"> DATE,</w:t>
+      </w:r>
+    </w:p>
+    <w:p>
+      <w:pPr>
+        <w:rPr>
+          <w:rFonts w:asciiTheme="majorHAnsi" w:hAnsiTheme="majorHAnsi" w:cstheme="majorHAnsi"/>
+          <w:lang w:val="gl-ES"/>
+        </w:rPr>
+      </w:pPr>
+      <w:r>
+        <w:rPr>
+          <w:rFonts w:asciiTheme="majorHAnsi" w:hAnsiTheme="majorHAnsi" w:cstheme="majorHAnsi"/>
+          <w:lang w:val="gl-ES"/>
+        </w:rPr>
+        <w:t xml:space="preserve">    </w:t>
+      </w:r>
+      <w:proofErr w:type="spellStart"/>
+      <w:r>
+        <w:rPr>
+          <w:rFonts w:asciiTheme="majorHAnsi" w:hAnsiTheme="majorHAnsi" w:cstheme="majorHAnsi"/>
+          <w:lang w:val="gl-ES"/>
+        </w:rPr>
+        <w:t>Puesto</w:t>
+      </w:r>
+      <w:proofErr w:type="spellEnd"/>
+      <w:r>
+        <w:rPr>
+          <w:rFonts w:asciiTheme="majorHAnsi" w:hAnsiTheme="majorHAnsi" w:cstheme="majorHAnsi"/>
+          <w:lang w:val="gl-ES"/>
+        </w:rPr>
+        <w:t xml:space="preserve"> VARCHAR(50),</w:t>
+      </w:r>
+    </w:p>
+    <w:p>
+      <w:pPr>
+        <w:rPr>
+          <w:rFonts w:asciiTheme="majorHAnsi" w:hAnsiTheme="majorHAnsi" w:cstheme="majorHAnsi"/>
+          <w:lang w:val="gl-ES"/>
+        </w:rPr>
+      </w:pPr>
+      <w:r>
+        <w:rPr>
+          <w:rFonts w:asciiTheme="majorHAnsi" w:hAnsiTheme="majorHAnsi" w:cstheme="majorHAnsi"/>
+          <w:lang w:val="gl-ES"/>
+        </w:rPr>
+        <w:t xml:space="preserve">    </w:t>
+      </w:r>
+      <w:proofErr w:type="spellStart"/>
+      <w:r>
+        <w:rPr>
+          <w:rFonts w:asciiTheme="majorHAnsi" w:hAnsiTheme="majorHAnsi" w:cstheme="majorHAnsi"/>
+          <w:lang w:val="gl-ES"/>
+        </w:rPr>
+        <w:t>Especialidad</w:t>
+      </w:r>
+      <w:proofErr w:type="spellEnd"/>
+      <w:r>
+        <w:rPr>
+          <w:rFonts w:asciiTheme="majorHAnsi" w:hAnsiTheme="majorHAnsi" w:cstheme="majorHAnsi"/>
+          <w:lang w:val="gl-ES"/>
+        </w:rPr>
+        <w:t xml:space="preserve"> VARCHAR(50),</w:t>
+      </w:r>
+    </w:p>
+    <w:p>
+      <w:pPr>
+        <w:rPr>
+          <w:rFonts w:asciiTheme="majorHAnsi" w:hAnsiTheme="majorHAnsi" w:cstheme="majorHAnsi"/>
+          <w:lang w:val="gl-ES"/>
+        </w:rPr>
+      </w:pPr>
+      <w:r>
+        <w:rPr>
+          <w:rFonts w:asciiTheme="majorHAnsi" w:hAnsiTheme="majorHAnsi" w:cstheme="majorHAnsi"/>
+          <w:lang w:val="gl-ES"/>
+        </w:rPr>
+        <w:t xml:space="preserve">    Salario DECIMAL(10,2),</w:t>
+      </w:r>
+    </w:p>
+    <w:p>
+      <w:pPr>
+        <w:rPr>
+          <w:rFonts w:asciiTheme="majorHAnsi" w:hAnsiTheme="majorHAnsi" w:cstheme="majorHAnsi"/>
+          <w:lang w:val="gl-ES"/>
+        </w:rPr>
+      </w:pPr>
+      <w:r>
+        <w:rPr>
+          <w:rFonts w:asciiTheme="majorHAnsi" w:hAnsiTheme="majorHAnsi" w:cstheme="majorHAnsi"/>
+          <w:lang w:val="gl-ES"/>
+        </w:rPr>
+        <w:t xml:space="preserve">    IBAN VARCHAR(34),</w:t>
+      </w:r>
+    </w:p>
+    <w:p>
+      <w:pPr>
+        <w:rPr>
+          <w:rFonts w:asciiTheme="majorHAnsi" w:hAnsiTheme="majorHAnsi" w:cstheme="majorHAnsi"/>
+          <w:lang w:val="gl-ES"/>
+        </w:rPr>
+      </w:pPr>
+      <w:r>
+        <w:rPr>
+          <w:rFonts w:asciiTheme="majorHAnsi" w:hAnsiTheme="majorHAnsi" w:cstheme="majorHAnsi"/>
+          <w:lang w:val="gl-ES"/>
+        </w:rPr>
+        <w:t xml:space="preserve">    </w:t>
+      </w:r>
+      <w:proofErr w:type="spellStart"/>
+      <w:r>
+        <w:rPr>
+          <w:rFonts w:asciiTheme="majorHAnsi" w:hAnsiTheme="majorHAnsi" w:cstheme="majorHAnsi"/>
+          <w:lang w:val="gl-ES"/>
+        </w:rPr>
+        <w:t>Número_SS</w:t>
+      </w:r>
+      <w:proofErr w:type="spellEnd"/>
+      <w:r>
+        <w:rPr>
+          <w:rFonts w:asciiTheme="majorHAnsi" w:hAnsiTheme="majorHAnsi" w:cstheme="majorHAnsi"/>
+          <w:lang w:val="gl-ES"/>
+        </w:rPr>
+        <w:t xml:space="preserve"> VARCHAR(20),</w:t>
+      </w:r>
+    </w:p>
+    <w:p>
+      <w:pPr>
+        <w:rPr>
+          <w:rFonts w:asciiTheme="majorHAnsi" w:hAnsiTheme="majorHAnsi" w:cstheme="majorHAnsi"/>
+          <w:lang w:val="gl-ES"/>
+        </w:rPr>
+      </w:pPr>
+      <w:r>
+        <w:rPr>
+          <w:rFonts w:asciiTheme="majorHAnsi" w:hAnsiTheme="majorHAnsi" w:cstheme="majorHAnsi"/>
+          <w:lang w:val="gl-ES"/>
+        </w:rPr>
+        <w:t xml:space="preserve">    Estado VARCHAR(20)</w:t>
+      </w:r>
+    </w:p>
+    <w:p>
+      <w:pPr>
+        <w:rPr>
+          <w:rFonts w:asciiTheme="majorHAnsi" w:hAnsiTheme="majorHAnsi" w:cstheme="majorHAnsi"/>
+          <w:lang w:val="gl-ES"/>
+        </w:rPr>
+      </w:pPr>
+      <w:r>
+        <w:rPr>
+          <w:rFonts w:asciiTheme="majorHAnsi" w:hAnsiTheme="majorHAnsi" w:cstheme="majorHAnsi"/>
+          <w:lang w:val="gl-ES"/>
+        </w:rPr>
+        <w:t>);</w:t>
+      </w:r>
+    </w:p>
+    <w:p>
+      <w:pPr>
+        <w:rPr>
+          <w:rFonts w:asciiTheme="majorHAnsi" w:hAnsiTheme="majorHAnsi" w:cstheme="majorHAnsi"/>
+          <w:lang w:val="gl-ES"/>
+        </w:rPr>
+      </w:pPr>
+    </w:p>
+    <w:p>
+      <w:pPr>
+        <w:rPr>
+          <w:rFonts w:asciiTheme="majorHAnsi" w:hAnsiTheme="majorHAnsi" w:cstheme="majorHAnsi"/>
+          <w:lang w:val="gl-ES"/>
+        </w:rPr>
+      </w:pPr>
+      <w:r>
+        <w:rPr>
+          <w:rFonts w:asciiTheme="majorHAnsi" w:hAnsiTheme="majorHAnsi" w:cstheme="majorHAnsi"/>
+          <w:lang w:val="gl-ES"/>
+        </w:rPr>
+        <w:t xml:space="preserve">-- </w:t>
+      </w:r>
+      <w:proofErr w:type="spellStart"/>
+      <w:r>
+        <w:rPr>
+          <w:rFonts w:asciiTheme="majorHAnsi" w:hAnsiTheme="majorHAnsi" w:cstheme="majorHAnsi"/>
+          <w:lang w:val="gl-ES"/>
+        </w:rPr>
+        <w:t>Tabla</w:t>
+      </w:r>
+      <w:proofErr w:type="spellEnd"/>
+      <w:r>
+        <w:rPr>
+          <w:rFonts w:asciiTheme="majorHAnsi" w:hAnsiTheme="majorHAnsi" w:cstheme="majorHAnsi"/>
+          <w:lang w:val="gl-ES"/>
+        </w:rPr>
+        <w:t xml:space="preserve"> PROVEEDORES</w:t>
+      </w:r>
+    </w:p>
+    <w:p>
+      <w:pPr>
+        <w:rPr>
+          <w:rFonts w:asciiTheme="majorHAnsi" w:hAnsiTheme="majorHAnsi" w:cstheme="majorHAnsi"/>
+          <w:lang w:val="gl-ES"/>
+        </w:rPr>
+      </w:pPr>
+      <w:r>
+        <w:rPr>
+          <w:rFonts w:asciiTheme="majorHAnsi" w:hAnsiTheme="majorHAnsi" w:cstheme="majorHAnsi"/>
+          <w:lang w:val="gl-ES"/>
+        </w:rPr>
+        <w:t xml:space="preserve">CREATE TABLE </w:t>
+      </w:r>
+      <w:proofErr w:type="spellStart"/>
+      <w:r>
+        <w:rPr>
+          <w:rFonts w:asciiTheme="majorHAnsi" w:hAnsiTheme="majorHAnsi" w:cstheme="majorHAnsi"/>
+          <w:lang w:val="gl-ES"/>
+        </w:rPr>
+        <w:t>proveedores</w:t>
+      </w:r>
+      <w:proofErr w:type="spellEnd"/>
+      <w:r>
+        <w:rPr>
+          <w:rFonts w:asciiTheme="majorHAnsi" w:hAnsiTheme="majorHAnsi" w:cstheme="majorHAnsi"/>
+          <w:lang w:val="gl-ES"/>
+        </w:rPr>
+        <w:t xml:space="preserve"> (</w:t>
+      </w:r>
+    </w:p>
+    <w:p>
+      <w:pPr>
+        <w:rPr>
+          <w:rFonts w:asciiTheme="majorHAnsi" w:hAnsiTheme="majorHAnsi" w:cstheme="majorHAnsi"/>
+          <w:lang w:val="gl-ES"/>
+        </w:rPr>
+      </w:pPr>
+      <w:r>
+        <w:rPr>
+          <w:rFonts w:asciiTheme="majorHAnsi" w:hAnsiTheme="majorHAnsi" w:cstheme="majorHAnsi"/>
+          <w:lang w:val="gl-ES"/>
+        </w:rPr>
+        <w:t xml:space="preserve">    </w:t>
+      </w:r>
+      <w:proofErr w:type="spellStart"/>
+      <w:r>
+        <w:rPr>
+          <w:rFonts w:asciiTheme="majorHAnsi" w:hAnsiTheme="majorHAnsi" w:cstheme="majorHAnsi"/>
+          <w:lang w:val="gl-ES"/>
+        </w:rPr>
+        <w:t>ID_Proveedor</w:t>
+      </w:r>
+      <w:proofErr w:type="spellEnd"/>
+      <w:r>
+        <w:rPr>
+          <w:rFonts w:asciiTheme="majorHAnsi" w:hAnsiTheme="majorHAnsi" w:cstheme="majorHAnsi"/>
+          <w:lang w:val="gl-ES"/>
+        </w:rPr>
+        <w:t xml:space="preserve"> INT AUTO_INCREMENT PRIMARY KEY,</w:t>
+      </w:r>
+    </w:p>
+    <w:p>
+      <w:pPr>
+        <w:rPr>
+          <w:rFonts w:asciiTheme="majorHAnsi" w:hAnsiTheme="majorHAnsi" w:cstheme="majorHAnsi"/>
+          <w:lang w:val="gl-ES"/>
+        </w:rPr>
+      </w:pPr>
+      <w:r>
+        <w:rPr>
+          <w:rFonts w:asciiTheme="majorHAnsi" w:hAnsiTheme="majorHAnsi" w:cstheme="majorHAnsi"/>
+          <w:lang w:val="gl-ES"/>
+        </w:rPr>
+        <w:t xml:space="preserve">    </w:t>
+      </w:r>
+      <w:proofErr w:type="spellStart"/>
+      <w:r>
+        <w:rPr>
+          <w:rFonts w:asciiTheme="majorHAnsi" w:hAnsiTheme="majorHAnsi" w:cstheme="majorHAnsi"/>
+          <w:lang w:val="gl-ES"/>
+        </w:rPr>
+        <w:t>Nombre</w:t>
+      </w:r>
+      <w:proofErr w:type="spellEnd"/>
+      <w:r>
+        <w:rPr>
+          <w:rFonts w:asciiTheme="majorHAnsi" w:hAnsiTheme="majorHAnsi" w:cstheme="majorHAnsi"/>
+          <w:lang w:val="gl-ES"/>
+        </w:rPr>
+        <w:t xml:space="preserve"> VARCHAR(100),</w:t>
+      </w:r>
+    </w:p>
+    <w:p>
+      <w:pPr>
+        <w:rPr>
+          <w:rFonts w:asciiTheme="majorHAnsi" w:hAnsiTheme="majorHAnsi" w:cstheme="majorHAnsi"/>
+          <w:lang w:val="gl-ES"/>
+        </w:rPr>
+      </w:pPr>
+      <w:r>
+        <w:rPr>
+          <w:rFonts w:asciiTheme="majorHAnsi" w:hAnsiTheme="majorHAnsi" w:cstheme="majorHAnsi"/>
+          <w:lang w:val="gl-ES"/>
+        </w:rPr>
+        <w:t xml:space="preserve">    Contacto VARCHAR(100),</w:t>
+      </w:r>
+    </w:p>
+    <w:p>
+      <w:pPr>
+        <w:rPr>
+          <w:rFonts w:asciiTheme="majorHAnsi" w:hAnsiTheme="majorHAnsi" w:cstheme="majorHAnsi"/>
+          <w:lang w:val="gl-ES"/>
+        </w:rPr>
+      </w:pPr>
+      <w:r>
+        <w:rPr>
+          <w:rFonts w:asciiTheme="majorHAnsi" w:hAnsiTheme="majorHAnsi" w:cstheme="majorHAnsi"/>
+          <w:lang w:val="gl-ES"/>
+        </w:rPr>
+        <w:t xml:space="preserve">    Teléfono VARCHAR(20),</w:t>
+      </w:r>
+    </w:p>
+    <w:p>
+      <w:pPr>
+        <w:rPr>
+          <w:rFonts w:asciiTheme="majorHAnsi" w:hAnsiTheme="majorHAnsi" w:cstheme="majorHAnsi"/>
+          <w:lang w:val="gl-ES"/>
+        </w:rPr>
+      </w:pPr>
+      <w:r>
+        <w:rPr>
+          <w:rFonts w:asciiTheme="majorHAnsi" w:hAnsiTheme="majorHAnsi" w:cstheme="majorHAnsi"/>
+          <w:lang w:val="gl-ES"/>
+        </w:rPr>
+        <w:t xml:space="preserve">    </w:t>
+      </w:r>
+      <w:proofErr w:type="spellStart"/>
+      <w:r>
+        <w:rPr>
+          <w:rFonts w:asciiTheme="majorHAnsi" w:hAnsiTheme="majorHAnsi" w:cstheme="majorHAnsi"/>
+          <w:lang w:val="gl-ES"/>
+        </w:rPr>
+        <w:t>Email</w:t>
+      </w:r>
+      <w:proofErr w:type="spellEnd"/>
+      <w:r>
+        <w:rPr>
+          <w:rFonts w:asciiTheme="majorHAnsi" w:hAnsiTheme="majorHAnsi" w:cstheme="majorHAnsi"/>
+          <w:lang w:val="gl-ES"/>
+        </w:rPr>
+        <w:t xml:space="preserve"> VARCHAR(100)</w:t>
+      </w:r>
+    </w:p>
+    <w:p>
+      <w:pPr>
+        <w:rPr>
+          <w:rFonts w:asciiTheme="majorHAnsi" w:hAnsiTheme="majorHAnsi" w:cstheme="majorHAnsi"/>
+          <w:lang w:val="gl-ES"/>
+        </w:rPr>
+      </w:pPr>
+      <w:r>
+        <w:rPr>
+          <w:rFonts w:asciiTheme="majorHAnsi" w:hAnsiTheme="majorHAnsi" w:cstheme="majorHAnsi"/>
+          <w:lang w:val="gl-ES"/>
+        </w:rPr>
+        <w:t>);</w:t>
+      </w:r>
+    </w:p>
+    <w:p>
+      <w:pPr>
+        <w:rPr>
+          <w:rFonts w:asciiTheme="majorHAnsi" w:hAnsiTheme="majorHAnsi" w:cstheme="majorHAnsi"/>
+          <w:lang w:val="gl-ES"/>
+        </w:rPr>
+      </w:pPr>
+    </w:p>
+    <w:p>
+      <w:pPr>
+        <w:rPr>
+          <w:rFonts w:asciiTheme="majorHAnsi" w:hAnsiTheme="majorHAnsi" w:cstheme="majorHAnsi"/>
+          <w:lang w:val="gl-ES"/>
+        </w:rPr>
+      </w:pPr>
+      <w:r>
+        <w:rPr>
+          <w:rFonts w:asciiTheme="majorHAnsi" w:hAnsiTheme="majorHAnsi" w:cstheme="majorHAnsi"/>
+          <w:lang w:val="gl-ES"/>
+        </w:rPr>
+        <w:t xml:space="preserve">-- </w:t>
+      </w:r>
+      <w:proofErr w:type="spellStart"/>
+      <w:r>
+        <w:rPr>
+          <w:rFonts w:asciiTheme="majorHAnsi" w:hAnsiTheme="majorHAnsi" w:cstheme="majorHAnsi"/>
+          <w:lang w:val="gl-ES"/>
+        </w:rPr>
+        <w:t>Tabla</w:t>
+      </w:r>
+      <w:proofErr w:type="spellEnd"/>
+      <w:r>
+        <w:rPr>
+          <w:rFonts w:asciiTheme="majorHAnsi" w:hAnsiTheme="majorHAnsi" w:cstheme="majorHAnsi"/>
+          <w:lang w:val="gl-ES"/>
+        </w:rPr>
+        <w:t xml:space="preserve"> PRODUCTOS</w:t>
+      </w:r>
+    </w:p>
+    <w:p>
+      <w:pPr>
+        <w:rPr>
+          <w:rFonts w:asciiTheme="majorHAnsi" w:hAnsiTheme="majorHAnsi" w:cstheme="majorHAnsi"/>
+          <w:lang w:val="gl-ES"/>
+        </w:rPr>
+      </w:pPr>
+      <w:r>
+        <w:rPr>
+          <w:rFonts w:asciiTheme="majorHAnsi" w:hAnsiTheme="majorHAnsi" w:cstheme="majorHAnsi"/>
+          <w:lang w:val="gl-ES"/>
+        </w:rPr>
+        <w:t xml:space="preserve">CREATE TABLE </w:t>
+      </w:r>
+      <w:proofErr w:type="spellStart"/>
+      <w:r>
+        <w:rPr>
+          <w:rFonts w:asciiTheme="majorHAnsi" w:hAnsiTheme="majorHAnsi" w:cstheme="majorHAnsi"/>
+          <w:lang w:val="gl-ES"/>
+        </w:rPr>
+        <w:t>productos</w:t>
+      </w:r>
+      <w:proofErr w:type="spellEnd"/>
+      <w:r>
+        <w:rPr>
+          <w:rFonts w:asciiTheme="majorHAnsi" w:hAnsiTheme="majorHAnsi" w:cstheme="majorHAnsi"/>
+          <w:lang w:val="gl-ES"/>
+        </w:rPr>
+        <w:t xml:space="preserve"> (</w:t>
+      </w:r>
+    </w:p>
+    <w:p>
+      <w:pPr>
+        <w:rPr>
+          <w:rFonts w:asciiTheme="majorHAnsi" w:hAnsiTheme="majorHAnsi" w:cstheme="majorHAnsi"/>
+          <w:lang w:val="gl-ES"/>
+        </w:rPr>
+      </w:pPr>
+      <w:r>
+        <w:rPr>
+          <w:rFonts w:asciiTheme="majorHAnsi" w:hAnsiTheme="majorHAnsi" w:cstheme="majorHAnsi"/>
+          <w:lang w:val="gl-ES"/>
+        </w:rPr>
+        <w:t xml:space="preserve">    </w:t>
+      </w:r>
+      <w:proofErr w:type="spellStart"/>
+      <w:r>
+        <w:rPr>
+          <w:rFonts w:asciiTheme="majorHAnsi" w:hAnsiTheme="majorHAnsi" w:cstheme="majorHAnsi"/>
+          <w:lang w:val="gl-ES"/>
+        </w:rPr>
+        <w:t>ID_Producto</w:t>
+      </w:r>
+      <w:proofErr w:type="spellEnd"/>
+      <w:r>
+        <w:rPr>
+          <w:rFonts w:asciiTheme="majorHAnsi" w:hAnsiTheme="majorHAnsi" w:cstheme="majorHAnsi"/>
+          <w:lang w:val="gl-ES"/>
+        </w:rPr>
+        <w:t xml:space="preserve"> INT AUTO_INCREMENT PRIMARY KEY,</w:t>
+      </w:r>
+    </w:p>
+    <w:p>
+      <w:pPr>
+        <w:rPr>
+          <w:rFonts w:asciiTheme="majorHAnsi" w:hAnsiTheme="majorHAnsi" w:cstheme="majorHAnsi"/>
+          <w:lang w:val="gl-ES"/>
+        </w:rPr>
+      </w:pPr>
+      <w:r>
+        <w:rPr>
+          <w:rFonts w:asciiTheme="majorHAnsi" w:hAnsiTheme="majorHAnsi" w:cstheme="majorHAnsi"/>
+          <w:lang w:val="gl-ES"/>
+        </w:rPr>
+        <w:t xml:space="preserve">    </w:t>
+      </w:r>
+      <w:proofErr w:type="spellStart"/>
+      <w:r>
+        <w:rPr>
+          <w:rFonts w:asciiTheme="majorHAnsi" w:hAnsiTheme="majorHAnsi" w:cstheme="majorHAnsi"/>
+          <w:lang w:val="gl-ES"/>
+        </w:rPr>
+        <w:t>ID_Proveedor</w:t>
+      </w:r>
+      <w:proofErr w:type="spellEnd"/>
+      <w:r>
+        <w:rPr>
+          <w:rFonts w:asciiTheme="majorHAnsi" w:hAnsiTheme="majorHAnsi" w:cstheme="majorHAnsi"/>
+          <w:lang w:val="gl-ES"/>
+        </w:rPr>
+        <w:t xml:space="preserve"> INT,</w:t>
+      </w:r>
+    </w:p>
+    <w:p>
+      <w:pPr>
+        <w:rPr>
+          <w:rFonts w:asciiTheme="majorHAnsi" w:hAnsiTheme="majorHAnsi" w:cstheme="majorHAnsi"/>
+          <w:lang w:val="gl-ES"/>
+        </w:rPr>
+      </w:pPr>
+      <w:r>
+        <w:rPr>
+          <w:rFonts w:asciiTheme="majorHAnsi" w:hAnsiTheme="majorHAnsi" w:cstheme="majorHAnsi"/>
+          <w:lang w:val="gl-ES"/>
+        </w:rPr>
+        <w:t xml:space="preserve">    </w:t>
+      </w:r>
+      <w:proofErr w:type="spellStart"/>
+      <w:r>
+        <w:rPr>
+          <w:rFonts w:asciiTheme="majorHAnsi" w:hAnsiTheme="majorHAnsi" w:cstheme="majorHAnsi"/>
+          <w:lang w:val="gl-ES"/>
+        </w:rPr>
+        <w:t>Nombre</w:t>
+      </w:r>
+      <w:proofErr w:type="spellEnd"/>
+      <w:r>
+        <w:rPr>
+          <w:rFonts w:asciiTheme="majorHAnsi" w:hAnsiTheme="majorHAnsi" w:cstheme="majorHAnsi"/>
+          <w:lang w:val="gl-ES"/>
+        </w:rPr>
+        <w:t xml:space="preserve"> VARCHAR(100),</w:t>
+      </w:r>
+    </w:p>
+    <w:p>
+      <w:pPr>
+        <w:rPr>
+          <w:rFonts w:asciiTheme="majorHAnsi" w:hAnsiTheme="majorHAnsi" w:cstheme="majorHAnsi"/>
+          <w:lang w:val="gl-ES"/>
+        </w:rPr>
+      </w:pPr>
+      <w:r>
+        <w:rPr>
+          <w:rFonts w:asciiTheme="majorHAnsi" w:hAnsiTheme="majorHAnsi" w:cstheme="majorHAnsi"/>
+          <w:lang w:val="gl-ES"/>
+        </w:rPr>
+        <w:t xml:space="preserve">    </w:t>
+      </w:r>
+      <w:proofErr w:type="spellStart"/>
+      <w:r>
+        <w:rPr>
+          <w:rFonts w:asciiTheme="majorHAnsi" w:hAnsiTheme="majorHAnsi" w:cstheme="majorHAnsi"/>
+          <w:lang w:val="gl-ES"/>
+        </w:rPr>
+        <w:t>Descripción</w:t>
+      </w:r>
+      <w:proofErr w:type="spellEnd"/>
+      <w:r>
+        <w:rPr>
+          <w:rFonts w:asciiTheme="majorHAnsi" w:hAnsiTheme="majorHAnsi" w:cstheme="majorHAnsi"/>
+          <w:lang w:val="gl-ES"/>
+        </w:rPr>
+        <w:t xml:space="preserve"> TEXT,</w:t>
+      </w:r>
+    </w:p>
+    <w:p>
+      <w:pPr>
+        <w:rPr>
+          <w:rFonts w:asciiTheme="majorHAnsi" w:hAnsiTheme="majorHAnsi" w:cstheme="majorHAnsi"/>
+          <w:lang w:val="gl-ES"/>
+        </w:rPr>
+      </w:pPr>
+      <w:r>
+        <w:rPr>
+          <w:rFonts w:asciiTheme="majorHAnsi" w:hAnsiTheme="majorHAnsi" w:cstheme="majorHAnsi"/>
+          <w:lang w:val="gl-ES"/>
+        </w:rPr>
+        <w:t xml:space="preserve">    Marca VARCHAR(50),</w:t>
+      </w:r>
+    </w:p>
+    <w:p>
+      <w:pPr>
+        <w:rPr>
+          <w:rFonts w:asciiTheme="majorHAnsi" w:hAnsiTheme="majorHAnsi" w:cstheme="majorHAnsi"/>
+          <w:lang w:val="gl-ES"/>
+        </w:rPr>
+      </w:pPr>
+      <w:r>
+        <w:rPr>
+          <w:rFonts w:asciiTheme="majorHAnsi" w:hAnsiTheme="majorHAnsi" w:cstheme="majorHAnsi"/>
+          <w:lang w:val="gl-ES"/>
+        </w:rPr>
+        <w:t xml:space="preserve">    </w:t>
+      </w:r>
+      <w:proofErr w:type="spellStart"/>
+      <w:r>
+        <w:rPr>
+          <w:rFonts w:asciiTheme="majorHAnsi" w:hAnsiTheme="majorHAnsi" w:cstheme="majorHAnsi"/>
+          <w:lang w:val="gl-ES"/>
+        </w:rPr>
+        <w:t>Tipo_Producto</w:t>
+      </w:r>
+      <w:proofErr w:type="spellEnd"/>
+      <w:r>
+        <w:rPr>
+          <w:rFonts w:asciiTheme="majorHAnsi" w:hAnsiTheme="majorHAnsi" w:cstheme="majorHAnsi"/>
+          <w:lang w:val="gl-ES"/>
+        </w:rPr>
+        <w:t xml:space="preserve"> VARCHAR(50),</w:t>
+      </w:r>
+    </w:p>
+    <w:p>
+      <w:pPr>
+        <w:rPr>
+          <w:rFonts w:asciiTheme="majorHAnsi" w:hAnsiTheme="majorHAnsi" w:cstheme="majorHAnsi"/>
+          <w:lang w:val="gl-ES"/>
+        </w:rPr>
+      </w:pPr>
+      <w:r>
+        <w:rPr>
+          <w:rFonts w:asciiTheme="majorHAnsi" w:hAnsiTheme="majorHAnsi" w:cstheme="majorHAnsi"/>
+          <w:lang w:val="gl-ES"/>
+        </w:rPr>
+        <w:t xml:space="preserve">    Especie VARCHAR(30),</w:t>
+      </w:r>
+    </w:p>
+    <w:p>
+      <w:pPr>
+        <w:rPr>
+          <w:rFonts w:asciiTheme="majorHAnsi" w:hAnsiTheme="majorHAnsi" w:cstheme="majorHAnsi"/>
+          <w:lang w:val="gl-ES"/>
+        </w:rPr>
+      </w:pPr>
+      <w:r>
+        <w:rPr>
+          <w:rFonts w:asciiTheme="majorHAnsi" w:hAnsiTheme="majorHAnsi" w:cstheme="majorHAnsi"/>
+          <w:lang w:val="gl-ES"/>
+        </w:rPr>
+        <w:t xml:space="preserve">    </w:t>
+      </w:r>
+      <w:proofErr w:type="spellStart"/>
+      <w:r>
+        <w:rPr>
+          <w:rFonts w:asciiTheme="majorHAnsi" w:hAnsiTheme="majorHAnsi" w:cstheme="majorHAnsi"/>
+          <w:lang w:val="gl-ES"/>
+        </w:rPr>
+        <w:t>Precio_Compra</w:t>
+      </w:r>
+      <w:proofErr w:type="spellEnd"/>
+      <w:r>
+        <w:rPr>
+          <w:rFonts w:asciiTheme="majorHAnsi" w:hAnsiTheme="majorHAnsi" w:cstheme="majorHAnsi"/>
+          <w:lang w:val="gl-ES"/>
+        </w:rPr>
+        <w:t xml:space="preserve"> DECIMAL(10,2),</w:t>
+      </w:r>
+    </w:p>
+    <w:p>
+      <w:pPr>
+        <w:rPr>
+          <w:rFonts w:asciiTheme="majorHAnsi" w:hAnsiTheme="majorHAnsi" w:cstheme="majorHAnsi"/>
+          <w:lang w:val="gl-ES"/>
+        </w:rPr>
+      </w:pPr>
+      <w:r>
+        <w:rPr>
+          <w:rFonts w:asciiTheme="majorHAnsi" w:hAnsiTheme="majorHAnsi" w:cstheme="majorHAnsi"/>
+          <w:lang w:val="gl-ES"/>
+        </w:rPr>
+        <w:t xml:space="preserve">    </w:t>
+      </w:r>
+      <w:proofErr w:type="spellStart"/>
+      <w:r>
+        <w:rPr>
+          <w:rFonts w:asciiTheme="majorHAnsi" w:hAnsiTheme="majorHAnsi" w:cstheme="majorHAnsi"/>
+          <w:lang w:val="gl-ES"/>
+        </w:rPr>
+        <w:t>Precio_Venta</w:t>
+      </w:r>
+      <w:proofErr w:type="spellEnd"/>
+      <w:r>
+        <w:rPr>
+          <w:rFonts w:asciiTheme="majorHAnsi" w:hAnsiTheme="majorHAnsi" w:cstheme="majorHAnsi"/>
+          <w:lang w:val="gl-ES"/>
+        </w:rPr>
+        <w:t xml:space="preserve"> DECIMAL(10,2),</w:t>
+      </w:r>
+    </w:p>
+    <w:p>
+      <w:pPr>
+        <w:rPr>
+          <w:rFonts w:asciiTheme="majorHAnsi" w:hAnsiTheme="majorHAnsi" w:cstheme="majorHAnsi"/>
+          <w:lang w:val="gl-ES"/>
+        </w:rPr>
+      </w:pPr>
+      <w:r>
+        <w:rPr>
+          <w:rFonts w:asciiTheme="majorHAnsi" w:hAnsiTheme="majorHAnsi" w:cstheme="majorHAnsi"/>
+          <w:lang w:val="gl-ES"/>
+        </w:rPr>
+        <w:lastRenderedPageBreak/>
+        <w:t xml:space="preserve">    </w:t>
+      </w:r>
+      <w:proofErr w:type="spellStart"/>
+      <w:r>
+        <w:rPr>
+          <w:rFonts w:asciiTheme="majorHAnsi" w:hAnsiTheme="majorHAnsi" w:cstheme="majorHAnsi"/>
+          <w:lang w:val="gl-ES"/>
+        </w:rPr>
+        <w:t>Stock_Actual</w:t>
+      </w:r>
+      <w:proofErr w:type="spellEnd"/>
+      <w:r>
+        <w:rPr>
+          <w:rFonts w:asciiTheme="majorHAnsi" w:hAnsiTheme="majorHAnsi" w:cstheme="majorHAnsi"/>
+          <w:lang w:val="gl-ES"/>
+        </w:rPr>
+        <w:t xml:space="preserve"> INT,</w:t>
+      </w:r>
+    </w:p>
+    <w:p>
+      <w:pPr>
+        <w:rPr>
+          <w:rFonts w:asciiTheme="majorHAnsi" w:hAnsiTheme="majorHAnsi" w:cstheme="majorHAnsi"/>
+          <w:lang w:val="gl-ES"/>
+        </w:rPr>
+      </w:pPr>
+      <w:r>
+        <w:rPr>
+          <w:rFonts w:asciiTheme="majorHAnsi" w:hAnsiTheme="majorHAnsi" w:cstheme="majorHAnsi"/>
+          <w:lang w:val="gl-ES"/>
+        </w:rPr>
+        <w:t xml:space="preserve">    </w:t>
+      </w:r>
+      <w:proofErr w:type="spellStart"/>
+      <w:r>
+        <w:rPr>
+          <w:rFonts w:asciiTheme="majorHAnsi" w:hAnsiTheme="majorHAnsi" w:cstheme="majorHAnsi"/>
+          <w:lang w:val="gl-ES"/>
+        </w:rPr>
+        <w:t>Stock_Mínimo</w:t>
+      </w:r>
+      <w:proofErr w:type="spellEnd"/>
+      <w:r>
+        <w:rPr>
+          <w:rFonts w:asciiTheme="majorHAnsi" w:hAnsiTheme="majorHAnsi" w:cstheme="majorHAnsi"/>
+          <w:lang w:val="gl-ES"/>
+        </w:rPr>
+        <w:t xml:space="preserve"> INT,</w:t>
+      </w:r>
+    </w:p>
+    <w:p>
+      <w:pPr>
+        <w:rPr>
+          <w:rFonts w:asciiTheme="majorHAnsi" w:hAnsiTheme="majorHAnsi" w:cstheme="majorHAnsi"/>
+          <w:lang w:val="gl-ES"/>
+        </w:rPr>
+      </w:pPr>
+      <w:r>
+        <w:rPr>
+          <w:rFonts w:asciiTheme="majorHAnsi" w:hAnsiTheme="majorHAnsi" w:cstheme="majorHAnsi"/>
+          <w:lang w:val="gl-ES"/>
+        </w:rPr>
+        <w:t xml:space="preserve">    </w:t>
+      </w:r>
+      <w:proofErr w:type="spellStart"/>
+      <w:r>
+        <w:rPr>
+          <w:rFonts w:asciiTheme="majorHAnsi" w:hAnsiTheme="majorHAnsi" w:cstheme="majorHAnsi"/>
+          <w:lang w:val="gl-ES"/>
+        </w:rPr>
+        <w:t>Fecha_Caducidad</w:t>
+      </w:r>
+      <w:proofErr w:type="spellEnd"/>
+      <w:r>
+        <w:rPr>
+          <w:rFonts w:asciiTheme="majorHAnsi" w:hAnsiTheme="majorHAnsi" w:cstheme="majorHAnsi"/>
+          <w:lang w:val="gl-ES"/>
+        </w:rPr>
+        <w:t xml:space="preserve"> DATE,</w:t>
+      </w:r>
+    </w:p>
+    <w:p>
+      <w:pPr>
+        <w:rPr>
+          <w:rFonts w:asciiTheme="majorHAnsi" w:hAnsiTheme="majorHAnsi" w:cstheme="majorHAnsi"/>
+          <w:lang w:val="gl-ES"/>
+        </w:rPr>
+      </w:pPr>
+      <w:r>
+        <w:rPr>
+          <w:rFonts w:asciiTheme="majorHAnsi" w:hAnsiTheme="majorHAnsi" w:cstheme="majorHAnsi"/>
+          <w:lang w:val="gl-ES"/>
+        </w:rPr>
+        <w:t xml:space="preserve">    Estado VARCHAR(20),</w:t>
+      </w:r>
+    </w:p>
+    <w:p>
+      <w:pPr>
+        <w:rPr>
+          <w:rFonts w:asciiTheme="majorHAnsi" w:hAnsiTheme="majorHAnsi" w:cstheme="majorHAnsi"/>
+          <w:lang w:val="gl-ES"/>
+        </w:rPr>
+      </w:pPr>
+      <w:r>
+        <w:rPr>
+          <w:rFonts w:asciiTheme="majorHAnsi" w:hAnsiTheme="majorHAnsi" w:cstheme="majorHAnsi"/>
+          <w:lang w:val="gl-ES"/>
+        </w:rPr>
+        <w:t xml:space="preserve">    </w:t>
+      </w:r>
+      <w:proofErr w:type="spellStart"/>
+      <w:r>
+        <w:rPr>
+          <w:rFonts w:asciiTheme="majorHAnsi" w:hAnsiTheme="majorHAnsi" w:cstheme="majorHAnsi"/>
+          <w:lang w:val="gl-ES"/>
+        </w:rPr>
+        <w:t>Código_Barras</w:t>
+      </w:r>
+      <w:proofErr w:type="spellEnd"/>
+      <w:r>
+        <w:rPr>
+          <w:rFonts w:asciiTheme="majorHAnsi" w:hAnsiTheme="majorHAnsi" w:cstheme="majorHAnsi"/>
+          <w:lang w:val="gl-ES"/>
+        </w:rPr>
+        <w:t xml:space="preserve"> VARCHAR(50),</w:t>
+      </w:r>
+    </w:p>
+    <w:p>
+      <w:pPr>
+        <w:rPr>
+          <w:rFonts w:asciiTheme="majorHAnsi" w:hAnsiTheme="majorHAnsi" w:cstheme="majorHAnsi"/>
+          <w:lang w:val="gl-ES"/>
+        </w:rPr>
+      </w:pPr>
+      <w:r>
+        <w:rPr>
+          <w:rFonts w:asciiTheme="majorHAnsi" w:hAnsiTheme="majorHAnsi" w:cstheme="majorHAnsi"/>
+          <w:lang w:val="gl-ES"/>
+        </w:rPr>
+        <w:t xml:space="preserve">    </w:t>
+      </w:r>
+      <w:proofErr w:type="spellStart"/>
+      <w:r>
+        <w:rPr>
+          <w:rFonts w:asciiTheme="majorHAnsi" w:hAnsiTheme="majorHAnsi" w:cstheme="majorHAnsi"/>
+          <w:lang w:val="gl-ES"/>
+        </w:rPr>
+        <w:t>Ubicación_Almacén</w:t>
+      </w:r>
+      <w:proofErr w:type="spellEnd"/>
+      <w:r>
+        <w:rPr>
+          <w:rFonts w:asciiTheme="majorHAnsi" w:hAnsiTheme="majorHAnsi" w:cstheme="majorHAnsi"/>
+          <w:lang w:val="gl-ES"/>
+        </w:rPr>
+        <w:t xml:space="preserve"> VARCHAR(100),</w:t>
+      </w:r>
+    </w:p>
+    <w:p>
+      <w:pPr>
+        <w:rPr>
+          <w:rFonts w:asciiTheme="majorHAnsi" w:hAnsiTheme="majorHAnsi" w:cstheme="majorHAnsi"/>
+          <w:lang w:val="gl-ES"/>
+        </w:rPr>
+      </w:pPr>
+      <w:r>
+        <w:rPr>
+          <w:rFonts w:asciiTheme="majorHAnsi" w:hAnsiTheme="majorHAnsi" w:cstheme="majorHAnsi"/>
+          <w:lang w:val="gl-ES"/>
+        </w:rPr>
+        <w:t xml:space="preserve">    FOREIGN KEY (</w:t>
+      </w:r>
+      <w:proofErr w:type="spellStart"/>
+      <w:r>
+        <w:rPr>
+          <w:rFonts w:asciiTheme="majorHAnsi" w:hAnsiTheme="majorHAnsi" w:cstheme="majorHAnsi"/>
+          <w:lang w:val="gl-ES"/>
+        </w:rPr>
+        <w:t>ID_Proveedor</w:t>
+      </w:r>
+      <w:proofErr w:type="spellEnd"/>
+      <w:r>
+        <w:rPr>
+          <w:rFonts w:asciiTheme="majorHAnsi" w:hAnsiTheme="majorHAnsi" w:cstheme="majorHAnsi"/>
+          <w:lang w:val="gl-ES"/>
+        </w:rPr>
+        <w:t xml:space="preserve">) REFERENCES </w:t>
+      </w:r>
+      <w:proofErr w:type="spellStart"/>
+      <w:r>
+        <w:rPr>
+          <w:rFonts w:asciiTheme="majorHAnsi" w:hAnsiTheme="majorHAnsi" w:cstheme="majorHAnsi"/>
+          <w:lang w:val="gl-ES"/>
+        </w:rPr>
+        <w:t>proveedores</w:t>
+      </w:r>
+      <w:proofErr w:type="spellEnd"/>
+      <w:r>
+        <w:rPr>
+          <w:rFonts w:asciiTheme="majorHAnsi" w:hAnsiTheme="majorHAnsi" w:cstheme="majorHAnsi"/>
+          <w:lang w:val="gl-ES"/>
+        </w:rPr>
+        <w:t>(</w:t>
+      </w:r>
+      <w:proofErr w:type="spellStart"/>
+      <w:r>
+        <w:rPr>
+          <w:rFonts w:asciiTheme="majorHAnsi" w:hAnsiTheme="majorHAnsi" w:cstheme="majorHAnsi"/>
+          <w:lang w:val="gl-ES"/>
+        </w:rPr>
+        <w:t>ID_Proveedor</w:t>
+      </w:r>
+      <w:proofErr w:type="spellEnd"/>
+      <w:r>
+        <w:rPr>
+          <w:rFonts w:asciiTheme="majorHAnsi" w:hAnsiTheme="majorHAnsi" w:cstheme="majorHAnsi"/>
+          <w:lang w:val="gl-ES"/>
+        </w:rPr>
+        <w:t>)</w:t>
+      </w:r>
+    </w:p>
+    <w:p>
+      <w:pPr>
+        <w:rPr>
+          <w:rFonts w:asciiTheme="majorHAnsi" w:hAnsiTheme="majorHAnsi" w:cstheme="majorHAnsi"/>
+          <w:lang w:val="gl-ES"/>
+        </w:rPr>
+      </w:pPr>
+      <w:r>
+        <w:rPr>
+          <w:rFonts w:asciiTheme="majorHAnsi" w:hAnsiTheme="majorHAnsi" w:cstheme="majorHAnsi"/>
+          <w:lang w:val="gl-ES"/>
+        </w:rPr>
+        <w:t>);</w:t>
+      </w:r>
+    </w:p>
+    <w:p>
+      <w:pPr>
+        <w:rPr>
+          <w:rFonts w:asciiTheme="majorHAnsi" w:hAnsiTheme="majorHAnsi" w:cstheme="majorHAnsi"/>
+          <w:lang w:val="gl-ES"/>
+        </w:rPr>
+      </w:pPr>
+    </w:p>
+    <w:p>
+      <w:pPr>
+        <w:rPr>
+          <w:rFonts w:asciiTheme="majorHAnsi" w:hAnsiTheme="majorHAnsi" w:cstheme="majorHAnsi"/>
+          <w:lang w:val="gl-ES"/>
+        </w:rPr>
+      </w:pPr>
+      <w:r>
+        <w:rPr>
+          <w:rFonts w:asciiTheme="majorHAnsi" w:hAnsiTheme="majorHAnsi" w:cstheme="majorHAnsi"/>
+          <w:lang w:val="gl-ES"/>
+        </w:rPr>
+        <w:t xml:space="preserve">-- </w:t>
+      </w:r>
+      <w:proofErr w:type="spellStart"/>
+      <w:r>
+        <w:rPr>
+          <w:rFonts w:asciiTheme="majorHAnsi" w:hAnsiTheme="majorHAnsi" w:cstheme="majorHAnsi"/>
+          <w:lang w:val="gl-ES"/>
+        </w:rPr>
+        <w:t>Tabla</w:t>
+      </w:r>
+      <w:proofErr w:type="spellEnd"/>
+      <w:r>
+        <w:rPr>
+          <w:rFonts w:asciiTheme="majorHAnsi" w:hAnsiTheme="majorHAnsi" w:cstheme="majorHAnsi"/>
+          <w:lang w:val="gl-ES"/>
+        </w:rPr>
+        <w:t xml:space="preserve"> SERVICIOS</w:t>
+      </w:r>
+    </w:p>
+    <w:p>
+      <w:pPr>
+        <w:rPr>
+          <w:rFonts w:asciiTheme="majorHAnsi" w:hAnsiTheme="majorHAnsi" w:cstheme="majorHAnsi"/>
+          <w:lang w:val="gl-ES"/>
+        </w:rPr>
+      </w:pPr>
+      <w:r>
+        <w:rPr>
+          <w:rFonts w:asciiTheme="majorHAnsi" w:hAnsiTheme="majorHAnsi" w:cstheme="majorHAnsi"/>
+          <w:lang w:val="gl-ES"/>
+        </w:rPr>
+        <w:t>CREATE TABLE servicios (</w:t>
+      </w:r>
+    </w:p>
+    <w:p>
+      <w:pPr>
+        <w:rPr>
+          <w:rFonts w:asciiTheme="majorHAnsi" w:hAnsiTheme="majorHAnsi" w:cstheme="majorHAnsi"/>
+          <w:lang w:val="gl-ES"/>
+        </w:rPr>
+      </w:pPr>
+      <w:r>
+        <w:rPr>
+          <w:rFonts w:asciiTheme="majorHAnsi" w:hAnsiTheme="majorHAnsi" w:cstheme="majorHAnsi"/>
+          <w:lang w:val="gl-ES"/>
+        </w:rPr>
+        <w:t xml:space="preserve">    </w:t>
+      </w:r>
+      <w:proofErr w:type="spellStart"/>
+      <w:r>
+        <w:rPr>
+          <w:rFonts w:asciiTheme="majorHAnsi" w:hAnsiTheme="majorHAnsi" w:cstheme="majorHAnsi"/>
+          <w:lang w:val="gl-ES"/>
+        </w:rPr>
+        <w:t>ID_Servicio</w:t>
+      </w:r>
+      <w:proofErr w:type="spellEnd"/>
+      <w:r>
+        <w:rPr>
+          <w:rFonts w:asciiTheme="majorHAnsi" w:hAnsiTheme="majorHAnsi" w:cstheme="majorHAnsi"/>
+          <w:lang w:val="gl-ES"/>
+        </w:rPr>
+        <w:t xml:space="preserve"> INT AUTO_INCREMENT PRIMARY KEY,</w:t>
+      </w:r>
+    </w:p>
+    <w:p>
+      <w:pPr>
+        <w:rPr>
+          <w:rFonts w:asciiTheme="majorHAnsi" w:hAnsiTheme="majorHAnsi" w:cstheme="majorHAnsi"/>
+          <w:lang w:val="gl-ES"/>
+        </w:rPr>
+      </w:pPr>
+      <w:r>
+        <w:rPr>
+          <w:rFonts w:asciiTheme="majorHAnsi" w:hAnsiTheme="majorHAnsi" w:cstheme="majorHAnsi"/>
+          <w:lang w:val="gl-ES"/>
+        </w:rPr>
+        <w:t xml:space="preserve">    </w:t>
+      </w:r>
+      <w:proofErr w:type="spellStart"/>
+      <w:r>
+        <w:rPr>
+          <w:rFonts w:asciiTheme="majorHAnsi" w:hAnsiTheme="majorHAnsi" w:cstheme="majorHAnsi"/>
+          <w:lang w:val="gl-ES"/>
+        </w:rPr>
+        <w:t>Nombre_Servicio</w:t>
+      </w:r>
+      <w:proofErr w:type="spellEnd"/>
+      <w:r>
+        <w:rPr>
+          <w:rFonts w:asciiTheme="majorHAnsi" w:hAnsiTheme="majorHAnsi" w:cstheme="majorHAnsi"/>
+          <w:lang w:val="gl-ES"/>
+        </w:rPr>
+        <w:t xml:space="preserve"> VARCHAR(100),</w:t>
+      </w:r>
+    </w:p>
+    <w:p>
+      <w:pPr>
+        <w:rPr>
+          <w:rFonts w:asciiTheme="majorHAnsi" w:hAnsiTheme="majorHAnsi" w:cstheme="majorHAnsi"/>
+          <w:lang w:val="gl-ES"/>
+        </w:rPr>
+      </w:pPr>
+      <w:r>
+        <w:rPr>
+          <w:rFonts w:asciiTheme="majorHAnsi" w:hAnsiTheme="majorHAnsi" w:cstheme="majorHAnsi"/>
+          <w:lang w:val="gl-ES"/>
+        </w:rPr>
+        <w:t xml:space="preserve">    </w:t>
+      </w:r>
+      <w:proofErr w:type="spellStart"/>
+      <w:r>
+        <w:rPr>
+          <w:rFonts w:asciiTheme="majorHAnsi" w:hAnsiTheme="majorHAnsi" w:cstheme="majorHAnsi"/>
+          <w:lang w:val="gl-ES"/>
+        </w:rPr>
+        <w:t>Descripción</w:t>
+      </w:r>
+      <w:proofErr w:type="spellEnd"/>
+      <w:r>
+        <w:rPr>
+          <w:rFonts w:asciiTheme="majorHAnsi" w:hAnsiTheme="majorHAnsi" w:cstheme="majorHAnsi"/>
+          <w:lang w:val="gl-ES"/>
+        </w:rPr>
+        <w:t xml:space="preserve"> TEXT,</w:t>
+      </w:r>
+    </w:p>
+    <w:p>
+      <w:pPr>
+        <w:rPr>
+          <w:rFonts w:asciiTheme="majorHAnsi" w:hAnsiTheme="majorHAnsi" w:cstheme="majorHAnsi"/>
+          <w:lang w:val="gl-ES"/>
+        </w:rPr>
+      </w:pPr>
+      <w:r>
+        <w:rPr>
+          <w:rFonts w:asciiTheme="majorHAnsi" w:hAnsiTheme="majorHAnsi" w:cstheme="majorHAnsi"/>
+          <w:lang w:val="gl-ES"/>
+        </w:rPr>
+        <w:t xml:space="preserve">    </w:t>
+      </w:r>
+      <w:proofErr w:type="spellStart"/>
+      <w:r>
+        <w:rPr>
+          <w:rFonts w:asciiTheme="majorHAnsi" w:hAnsiTheme="majorHAnsi" w:cstheme="majorHAnsi"/>
+          <w:lang w:val="gl-ES"/>
+        </w:rPr>
+        <w:t>Duración_Estimada</w:t>
+      </w:r>
+      <w:proofErr w:type="spellEnd"/>
+      <w:r>
+        <w:rPr>
+          <w:rFonts w:asciiTheme="majorHAnsi" w:hAnsiTheme="majorHAnsi" w:cstheme="majorHAnsi"/>
+          <w:lang w:val="gl-ES"/>
+        </w:rPr>
+        <w:t xml:space="preserve"> TIME,</w:t>
+      </w:r>
+    </w:p>
+    <w:p>
+      <w:pPr>
+        <w:rPr>
+          <w:rFonts w:asciiTheme="majorHAnsi" w:hAnsiTheme="majorHAnsi" w:cstheme="majorHAnsi"/>
+          <w:lang w:val="gl-ES"/>
+        </w:rPr>
+      </w:pPr>
+      <w:r>
+        <w:rPr>
+          <w:rFonts w:asciiTheme="majorHAnsi" w:hAnsiTheme="majorHAnsi" w:cstheme="majorHAnsi"/>
+          <w:lang w:val="gl-ES"/>
+        </w:rPr>
+        <w:t xml:space="preserve">    </w:t>
+      </w:r>
+      <w:proofErr w:type="spellStart"/>
+      <w:r>
+        <w:rPr>
+          <w:rFonts w:asciiTheme="majorHAnsi" w:hAnsiTheme="majorHAnsi" w:cstheme="majorHAnsi"/>
+          <w:lang w:val="gl-ES"/>
+        </w:rPr>
+        <w:t>Precio</w:t>
+      </w:r>
+      <w:proofErr w:type="spellEnd"/>
+      <w:r>
+        <w:rPr>
+          <w:rFonts w:asciiTheme="majorHAnsi" w:hAnsiTheme="majorHAnsi" w:cstheme="majorHAnsi"/>
+          <w:lang w:val="gl-ES"/>
+        </w:rPr>
+        <w:t xml:space="preserve"> DECIMAL(10,2),</w:t>
+      </w:r>
+    </w:p>
+    <w:p>
+      <w:pPr>
+        <w:rPr>
+          <w:rFonts w:asciiTheme="majorHAnsi" w:hAnsiTheme="majorHAnsi" w:cstheme="majorHAnsi"/>
+          <w:lang w:val="gl-ES"/>
+        </w:rPr>
+      </w:pPr>
+      <w:r>
+        <w:rPr>
+          <w:rFonts w:asciiTheme="majorHAnsi" w:hAnsiTheme="majorHAnsi" w:cstheme="majorHAnsi"/>
+          <w:lang w:val="gl-ES"/>
+        </w:rPr>
+        <w:t xml:space="preserve">    </w:t>
+      </w:r>
+      <w:proofErr w:type="spellStart"/>
+      <w:r>
+        <w:rPr>
+          <w:rFonts w:asciiTheme="majorHAnsi" w:hAnsiTheme="majorHAnsi" w:cstheme="majorHAnsi"/>
+          <w:lang w:val="gl-ES"/>
+        </w:rPr>
+        <w:t>Tipo_Mascota</w:t>
+      </w:r>
+      <w:proofErr w:type="spellEnd"/>
+      <w:r>
+        <w:rPr>
+          <w:rFonts w:asciiTheme="majorHAnsi" w:hAnsiTheme="majorHAnsi" w:cstheme="majorHAnsi"/>
+          <w:lang w:val="gl-ES"/>
+        </w:rPr>
+        <w:t xml:space="preserve"> VARCHAR(30)</w:t>
+      </w:r>
+    </w:p>
+    <w:p>
+      <w:pPr>
+        <w:rPr>
+          <w:rFonts w:asciiTheme="majorHAnsi" w:hAnsiTheme="majorHAnsi" w:cstheme="majorHAnsi"/>
+          <w:lang w:val="gl-ES"/>
+        </w:rPr>
+      </w:pPr>
+      <w:r>
+        <w:rPr>
+          <w:rFonts w:asciiTheme="majorHAnsi" w:hAnsiTheme="majorHAnsi" w:cstheme="majorHAnsi"/>
+          <w:lang w:val="gl-ES"/>
+        </w:rPr>
+        <w:t>);</w:t>
+      </w:r>
+    </w:p>
+    <w:p>
+      <w:pPr>
+        <w:rPr>
+          <w:rFonts w:asciiTheme="majorHAnsi" w:hAnsiTheme="majorHAnsi" w:cstheme="majorHAnsi"/>
+          <w:lang w:val="gl-ES"/>
+        </w:rPr>
+      </w:pPr>
+    </w:p>
+    <w:p>
+      <w:pPr>
+        <w:rPr>
+          <w:rFonts w:asciiTheme="majorHAnsi" w:hAnsiTheme="majorHAnsi" w:cstheme="majorHAnsi"/>
+          <w:lang w:val="gl-ES"/>
+        </w:rPr>
+      </w:pPr>
+      <w:r>
+        <w:rPr>
+          <w:rFonts w:asciiTheme="majorHAnsi" w:hAnsiTheme="majorHAnsi" w:cstheme="majorHAnsi"/>
+          <w:lang w:val="gl-ES"/>
+        </w:rPr>
+        <w:t xml:space="preserve">-- </w:t>
+      </w:r>
+      <w:proofErr w:type="spellStart"/>
+      <w:r>
+        <w:rPr>
+          <w:rFonts w:asciiTheme="majorHAnsi" w:hAnsiTheme="majorHAnsi" w:cstheme="majorHAnsi"/>
+          <w:lang w:val="gl-ES"/>
+        </w:rPr>
+        <w:t>Tabla</w:t>
+      </w:r>
+      <w:proofErr w:type="spellEnd"/>
+      <w:r>
+        <w:rPr>
+          <w:rFonts w:asciiTheme="majorHAnsi" w:hAnsiTheme="majorHAnsi" w:cstheme="majorHAnsi"/>
+          <w:lang w:val="gl-ES"/>
+        </w:rPr>
+        <w:t xml:space="preserve"> CITAS</w:t>
+      </w:r>
+    </w:p>
+    <w:p>
+      <w:pPr>
+        <w:rPr>
+          <w:rFonts w:asciiTheme="majorHAnsi" w:hAnsiTheme="majorHAnsi" w:cstheme="majorHAnsi"/>
+          <w:lang w:val="gl-ES"/>
+        </w:rPr>
+      </w:pPr>
+      <w:r>
+        <w:rPr>
+          <w:rFonts w:asciiTheme="majorHAnsi" w:hAnsiTheme="majorHAnsi" w:cstheme="majorHAnsi"/>
+          <w:lang w:val="gl-ES"/>
+        </w:rPr>
+        <w:t>CREATE TABLE citas (</w:t>
+      </w:r>
+    </w:p>
+    <w:p>
+      <w:pPr>
+        <w:rPr>
+          <w:rFonts w:asciiTheme="majorHAnsi" w:hAnsiTheme="majorHAnsi" w:cstheme="majorHAnsi"/>
+          <w:lang w:val="gl-ES"/>
+        </w:rPr>
+      </w:pPr>
+      <w:r>
+        <w:rPr>
+          <w:rFonts w:asciiTheme="majorHAnsi" w:hAnsiTheme="majorHAnsi" w:cstheme="majorHAnsi"/>
+          <w:lang w:val="gl-ES"/>
+        </w:rPr>
+        <w:t xml:space="preserve">    </w:t>
+      </w:r>
+      <w:proofErr w:type="spellStart"/>
+      <w:r>
+        <w:rPr>
+          <w:rFonts w:asciiTheme="majorHAnsi" w:hAnsiTheme="majorHAnsi" w:cstheme="majorHAnsi"/>
+          <w:lang w:val="gl-ES"/>
+        </w:rPr>
+        <w:t>ID_Cita</w:t>
+      </w:r>
+      <w:proofErr w:type="spellEnd"/>
+      <w:r>
+        <w:rPr>
+          <w:rFonts w:asciiTheme="majorHAnsi" w:hAnsiTheme="majorHAnsi" w:cstheme="majorHAnsi"/>
+          <w:lang w:val="gl-ES"/>
+        </w:rPr>
+        <w:t xml:space="preserve"> INT AUTO_INCREMENT PRIMARY KEY,</w:t>
+      </w:r>
+    </w:p>
+    <w:p>
+      <w:pPr>
+        <w:rPr>
+          <w:rFonts w:asciiTheme="majorHAnsi" w:hAnsiTheme="majorHAnsi" w:cstheme="majorHAnsi"/>
+          <w:lang w:val="gl-ES"/>
+        </w:rPr>
+      </w:pPr>
+      <w:r>
+        <w:rPr>
+          <w:rFonts w:asciiTheme="majorHAnsi" w:hAnsiTheme="majorHAnsi" w:cstheme="majorHAnsi"/>
+          <w:lang w:val="gl-ES"/>
+        </w:rPr>
+        <w:t xml:space="preserve">    </w:t>
+      </w:r>
+      <w:proofErr w:type="spellStart"/>
+      <w:r>
+        <w:rPr>
+          <w:rFonts w:asciiTheme="majorHAnsi" w:hAnsiTheme="majorHAnsi" w:cstheme="majorHAnsi"/>
+          <w:lang w:val="gl-ES"/>
+        </w:rPr>
+        <w:t>ID_Cliente</w:t>
+      </w:r>
+      <w:proofErr w:type="spellEnd"/>
+      <w:r>
+        <w:rPr>
+          <w:rFonts w:asciiTheme="majorHAnsi" w:hAnsiTheme="majorHAnsi" w:cstheme="majorHAnsi"/>
+          <w:lang w:val="gl-ES"/>
+        </w:rPr>
+        <w:t xml:space="preserve"> INT,</w:t>
+      </w:r>
+    </w:p>
+    <w:p>
+      <w:pPr>
+        <w:rPr>
+          <w:rFonts w:asciiTheme="majorHAnsi" w:hAnsiTheme="majorHAnsi" w:cstheme="majorHAnsi"/>
+          <w:lang w:val="gl-ES"/>
+        </w:rPr>
+      </w:pPr>
+      <w:r>
+        <w:rPr>
+          <w:rFonts w:asciiTheme="majorHAnsi" w:hAnsiTheme="majorHAnsi" w:cstheme="majorHAnsi"/>
+          <w:lang w:val="gl-ES"/>
+        </w:rPr>
+        <w:t xml:space="preserve">    </w:t>
+      </w:r>
+      <w:proofErr w:type="spellStart"/>
+      <w:r>
+        <w:rPr>
+          <w:rFonts w:asciiTheme="majorHAnsi" w:hAnsiTheme="majorHAnsi" w:cstheme="majorHAnsi"/>
+          <w:lang w:val="gl-ES"/>
+        </w:rPr>
+        <w:t>ID_Mascota</w:t>
+      </w:r>
+      <w:proofErr w:type="spellEnd"/>
+      <w:r>
+        <w:rPr>
+          <w:rFonts w:asciiTheme="majorHAnsi" w:hAnsiTheme="majorHAnsi" w:cstheme="majorHAnsi"/>
+          <w:lang w:val="gl-ES"/>
+        </w:rPr>
+        <w:t xml:space="preserve"> INT,</w:t>
+      </w:r>
+    </w:p>
+    <w:p>
+      <w:pPr>
+        <w:rPr>
+          <w:rFonts w:asciiTheme="majorHAnsi" w:hAnsiTheme="majorHAnsi" w:cstheme="majorHAnsi"/>
+          <w:lang w:val="gl-ES"/>
+        </w:rPr>
+      </w:pPr>
+      <w:r>
+        <w:rPr>
+          <w:rFonts w:asciiTheme="majorHAnsi" w:hAnsiTheme="majorHAnsi" w:cstheme="majorHAnsi"/>
+          <w:lang w:val="gl-ES"/>
+        </w:rPr>
+        <w:t xml:space="preserve">    </w:t>
+      </w:r>
+      <w:proofErr w:type="spellStart"/>
+      <w:r>
+        <w:rPr>
+          <w:rFonts w:asciiTheme="majorHAnsi" w:hAnsiTheme="majorHAnsi" w:cstheme="majorHAnsi"/>
+          <w:lang w:val="gl-ES"/>
+        </w:rPr>
+        <w:t>ID_Servicio</w:t>
+      </w:r>
+      <w:proofErr w:type="spellEnd"/>
+      <w:r>
+        <w:rPr>
+          <w:rFonts w:asciiTheme="majorHAnsi" w:hAnsiTheme="majorHAnsi" w:cstheme="majorHAnsi"/>
+          <w:lang w:val="gl-ES"/>
+        </w:rPr>
+        <w:t xml:space="preserve"> INT,</w:t>
+      </w:r>
+    </w:p>
+    <w:p>
+      <w:pPr>
+        <w:rPr>
+          <w:rFonts w:asciiTheme="majorHAnsi" w:hAnsiTheme="majorHAnsi" w:cstheme="majorHAnsi"/>
+          <w:lang w:val="gl-ES"/>
+        </w:rPr>
+      </w:pPr>
+      <w:r>
+        <w:rPr>
+          <w:rFonts w:asciiTheme="majorHAnsi" w:hAnsiTheme="majorHAnsi" w:cstheme="majorHAnsi"/>
+          <w:lang w:val="gl-ES"/>
+        </w:rPr>
+        <w:t xml:space="preserve">    </w:t>
+      </w:r>
+      <w:proofErr w:type="spellStart"/>
+      <w:r>
+        <w:rPr>
+          <w:rFonts w:asciiTheme="majorHAnsi" w:hAnsiTheme="majorHAnsi" w:cstheme="majorHAnsi"/>
+          <w:lang w:val="gl-ES"/>
+        </w:rPr>
+        <w:t>ID_Empleado</w:t>
+      </w:r>
+      <w:proofErr w:type="spellEnd"/>
+      <w:r>
+        <w:rPr>
+          <w:rFonts w:asciiTheme="majorHAnsi" w:hAnsiTheme="majorHAnsi" w:cstheme="majorHAnsi"/>
+          <w:lang w:val="gl-ES"/>
+        </w:rPr>
+        <w:t xml:space="preserve"> INT,</w:t>
+      </w:r>
+    </w:p>
+    <w:p>
+      <w:pPr>
+        <w:rPr>
+          <w:rFonts w:asciiTheme="majorHAnsi" w:hAnsiTheme="majorHAnsi" w:cstheme="majorHAnsi"/>
+          <w:lang w:val="gl-ES"/>
+        </w:rPr>
+      </w:pPr>
+      <w:r>
+        <w:rPr>
+          <w:rFonts w:asciiTheme="majorHAnsi" w:hAnsiTheme="majorHAnsi" w:cstheme="majorHAnsi"/>
+          <w:lang w:val="gl-ES"/>
+        </w:rPr>
+        <w:t xml:space="preserve">    Fecha DATE,</w:t>
+      </w:r>
+    </w:p>
+    <w:p>
+      <w:pPr>
+        <w:rPr>
+          <w:rFonts w:asciiTheme="majorHAnsi" w:hAnsiTheme="majorHAnsi" w:cstheme="majorHAnsi"/>
+          <w:lang w:val="gl-ES"/>
+        </w:rPr>
+      </w:pPr>
+      <w:r>
+        <w:rPr>
+          <w:rFonts w:asciiTheme="majorHAnsi" w:hAnsiTheme="majorHAnsi" w:cstheme="majorHAnsi"/>
+          <w:lang w:val="gl-ES"/>
+        </w:rPr>
+        <w:t xml:space="preserve">    Hora TIME,</w:t>
+      </w:r>
+    </w:p>
+    <w:p>
+      <w:pPr>
+        <w:rPr>
+          <w:rFonts w:asciiTheme="majorHAnsi" w:hAnsiTheme="majorHAnsi" w:cstheme="majorHAnsi"/>
+          <w:lang w:val="gl-ES"/>
+        </w:rPr>
+      </w:pPr>
+      <w:r>
+        <w:rPr>
+          <w:rFonts w:asciiTheme="majorHAnsi" w:hAnsiTheme="majorHAnsi" w:cstheme="majorHAnsi"/>
+          <w:lang w:val="gl-ES"/>
+        </w:rPr>
+        <w:t xml:space="preserve">    Estado VARCHAR(20),</w:t>
+      </w:r>
+    </w:p>
+    <w:p>
+      <w:pPr>
+        <w:rPr>
+          <w:rFonts w:asciiTheme="majorHAnsi" w:hAnsiTheme="majorHAnsi" w:cstheme="majorHAnsi"/>
+          <w:lang w:val="gl-ES"/>
+        </w:rPr>
+      </w:pPr>
+      <w:r>
+        <w:rPr>
+          <w:rFonts w:asciiTheme="majorHAnsi" w:hAnsiTheme="majorHAnsi" w:cstheme="majorHAnsi"/>
+          <w:lang w:val="gl-ES"/>
+        </w:rPr>
+        <w:t xml:space="preserve">    </w:t>
+      </w:r>
+      <w:proofErr w:type="spellStart"/>
+      <w:r>
+        <w:rPr>
+          <w:rFonts w:asciiTheme="majorHAnsi" w:hAnsiTheme="majorHAnsi" w:cstheme="majorHAnsi"/>
+          <w:lang w:val="gl-ES"/>
+        </w:rPr>
+        <w:t>Observaciones_Cita</w:t>
+      </w:r>
+      <w:proofErr w:type="spellEnd"/>
+      <w:r>
+        <w:rPr>
+          <w:rFonts w:asciiTheme="majorHAnsi" w:hAnsiTheme="majorHAnsi" w:cstheme="majorHAnsi"/>
+          <w:lang w:val="gl-ES"/>
+        </w:rPr>
+        <w:t xml:space="preserve"> TEXT,</w:t>
+      </w:r>
+    </w:p>
+    <w:p>
+      <w:pPr>
+        <w:rPr>
+          <w:rFonts w:asciiTheme="majorHAnsi" w:hAnsiTheme="majorHAnsi" w:cstheme="majorHAnsi"/>
+          <w:lang w:val="gl-ES"/>
+        </w:rPr>
+      </w:pPr>
+      <w:r>
+        <w:rPr>
+          <w:rFonts w:asciiTheme="majorHAnsi" w:hAnsiTheme="majorHAnsi" w:cstheme="majorHAnsi"/>
+          <w:lang w:val="gl-ES"/>
+        </w:rPr>
+        <w:t xml:space="preserve">    FOREIGN KEY (</w:t>
+      </w:r>
+      <w:proofErr w:type="spellStart"/>
+      <w:r>
+        <w:rPr>
+          <w:rFonts w:asciiTheme="majorHAnsi" w:hAnsiTheme="majorHAnsi" w:cstheme="majorHAnsi"/>
+          <w:lang w:val="gl-ES"/>
+        </w:rPr>
+        <w:t>ID_Cliente</w:t>
+      </w:r>
+      <w:proofErr w:type="spellEnd"/>
+      <w:r>
+        <w:rPr>
+          <w:rFonts w:asciiTheme="majorHAnsi" w:hAnsiTheme="majorHAnsi" w:cstheme="majorHAnsi"/>
+          <w:lang w:val="gl-ES"/>
+        </w:rPr>
+        <w:t>) REFERENCES clientes(</w:t>
+      </w:r>
+      <w:proofErr w:type="spellStart"/>
+      <w:r>
+        <w:rPr>
+          <w:rFonts w:asciiTheme="majorHAnsi" w:hAnsiTheme="majorHAnsi" w:cstheme="majorHAnsi"/>
+          <w:lang w:val="gl-ES"/>
+        </w:rPr>
+        <w:t>ID_Cliente</w:t>
+      </w:r>
+      <w:proofErr w:type="spellEnd"/>
+      <w:r>
+        <w:rPr>
+          <w:rFonts w:asciiTheme="majorHAnsi" w:hAnsiTheme="majorHAnsi" w:cstheme="majorHAnsi"/>
+          <w:lang w:val="gl-ES"/>
+        </w:rPr>
+        <w:t>),</w:t>
+      </w:r>
+    </w:p>
+    <w:p>
+      <w:pPr>
+        <w:rPr>
+          <w:rFonts w:asciiTheme="majorHAnsi" w:hAnsiTheme="majorHAnsi" w:cstheme="majorHAnsi"/>
+          <w:lang w:val="gl-ES"/>
+        </w:rPr>
+      </w:pPr>
+      <w:r>
+        <w:rPr>
+          <w:rFonts w:asciiTheme="majorHAnsi" w:hAnsiTheme="majorHAnsi" w:cstheme="majorHAnsi"/>
+          <w:lang w:val="gl-ES"/>
+        </w:rPr>
+        <w:lastRenderedPageBreak/>
+        <w:t xml:space="preserve">    FOREIGN KEY (</w:t>
+      </w:r>
+      <w:proofErr w:type="spellStart"/>
+      <w:r>
+        <w:rPr>
+          <w:rFonts w:asciiTheme="majorHAnsi" w:hAnsiTheme="majorHAnsi" w:cstheme="majorHAnsi"/>
+          <w:lang w:val="gl-ES"/>
+        </w:rPr>
+        <w:t>ID_Mascota</w:t>
+      </w:r>
+      <w:proofErr w:type="spellEnd"/>
+      <w:r>
+        <w:rPr>
+          <w:rFonts w:asciiTheme="majorHAnsi" w:hAnsiTheme="majorHAnsi" w:cstheme="majorHAnsi"/>
+          <w:lang w:val="gl-ES"/>
+        </w:rPr>
+        <w:t>) REFERENCES mascotas(</w:t>
+      </w:r>
+      <w:proofErr w:type="spellStart"/>
+      <w:r>
+        <w:rPr>
+          <w:rFonts w:asciiTheme="majorHAnsi" w:hAnsiTheme="majorHAnsi" w:cstheme="majorHAnsi"/>
+          <w:lang w:val="gl-ES"/>
+        </w:rPr>
+        <w:t>ID_Mascota</w:t>
+      </w:r>
+      <w:proofErr w:type="spellEnd"/>
+      <w:r>
+        <w:rPr>
+          <w:rFonts w:asciiTheme="majorHAnsi" w:hAnsiTheme="majorHAnsi" w:cstheme="majorHAnsi"/>
+          <w:lang w:val="gl-ES"/>
+        </w:rPr>
+        <w:t>),</w:t>
+      </w:r>
+    </w:p>
+    <w:p>
+      <w:pPr>
+        <w:rPr>
+          <w:rFonts w:asciiTheme="majorHAnsi" w:hAnsiTheme="majorHAnsi" w:cstheme="majorHAnsi"/>
+          <w:lang w:val="gl-ES"/>
+        </w:rPr>
+      </w:pPr>
+      <w:r>
+        <w:rPr>
+          <w:rFonts w:asciiTheme="majorHAnsi" w:hAnsiTheme="majorHAnsi" w:cstheme="majorHAnsi"/>
+          <w:lang w:val="gl-ES"/>
+        </w:rPr>
+        <w:t xml:space="preserve">    FOREIGN KEY (</w:t>
+      </w:r>
+      <w:proofErr w:type="spellStart"/>
+      <w:r>
+        <w:rPr>
+          <w:rFonts w:asciiTheme="majorHAnsi" w:hAnsiTheme="majorHAnsi" w:cstheme="majorHAnsi"/>
+          <w:lang w:val="gl-ES"/>
+        </w:rPr>
+        <w:t>ID_Servicio</w:t>
+      </w:r>
+      <w:proofErr w:type="spellEnd"/>
+      <w:r>
+        <w:rPr>
+          <w:rFonts w:asciiTheme="majorHAnsi" w:hAnsiTheme="majorHAnsi" w:cstheme="majorHAnsi"/>
+          <w:lang w:val="gl-ES"/>
+        </w:rPr>
+        <w:t>) REFERENCES servicios(</w:t>
+      </w:r>
+      <w:proofErr w:type="spellStart"/>
+      <w:r>
+        <w:rPr>
+          <w:rFonts w:asciiTheme="majorHAnsi" w:hAnsiTheme="majorHAnsi" w:cstheme="majorHAnsi"/>
+          <w:lang w:val="gl-ES"/>
+        </w:rPr>
+        <w:t>ID_Servicio</w:t>
+      </w:r>
+      <w:proofErr w:type="spellEnd"/>
+      <w:r>
+        <w:rPr>
+          <w:rFonts w:asciiTheme="majorHAnsi" w:hAnsiTheme="majorHAnsi" w:cstheme="majorHAnsi"/>
+          <w:lang w:val="gl-ES"/>
+        </w:rPr>
+        <w:t>),</w:t>
+      </w:r>
+    </w:p>
+    <w:p>
+      <w:pPr>
+        <w:rPr>
+          <w:rFonts w:asciiTheme="majorHAnsi" w:hAnsiTheme="majorHAnsi" w:cstheme="majorHAnsi"/>
+          <w:lang w:val="gl-ES"/>
+        </w:rPr>
+      </w:pPr>
+      <w:r>
+        <w:rPr>
+          <w:rFonts w:asciiTheme="majorHAnsi" w:hAnsiTheme="majorHAnsi" w:cstheme="majorHAnsi"/>
+          <w:lang w:val="gl-ES"/>
+        </w:rPr>
+        <w:t xml:space="preserve">    FOREIGN KEY (</w:t>
+      </w:r>
+      <w:proofErr w:type="spellStart"/>
+      <w:r>
+        <w:rPr>
+          <w:rFonts w:asciiTheme="majorHAnsi" w:hAnsiTheme="majorHAnsi" w:cstheme="majorHAnsi"/>
+          <w:lang w:val="gl-ES"/>
+        </w:rPr>
+        <w:t>ID_Empleado</w:t>
+      </w:r>
+      <w:proofErr w:type="spellEnd"/>
+      <w:r>
+        <w:rPr>
+          <w:rFonts w:asciiTheme="majorHAnsi" w:hAnsiTheme="majorHAnsi" w:cstheme="majorHAnsi"/>
+          <w:lang w:val="gl-ES"/>
+        </w:rPr>
+        <w:t xml:space="preserve">) REFERENCES </w:t>
+      </w:r>
+      <w:proofErr w:type="spellStart"/>
+      <w:r>
+        <w:rPr>
+          <w:rFonts w:asciiTheme="majorHAnsi" w:hAnsiTheme="majorHAnsi" w:cstheme="majorHAnsi"/>
+          <w:lang w:val="gl-ES"/>
+        </w:rPr>
+        <w:t>empleados</w:t>
+      </w:r>
+      <w:proofErr w:type="spellEnd"/>
+      <w:r>
+        <w:rPr>
+          <w:rFonts w:asciiTheme="majorHAnsi" w:hAnsiTheme="majorHAnsi" w:cstheme="majorHAnsi"/>
+          <w:lang w:val="gl-ES"/>
+        </w:rPr>
+        <w:t>(</w:t>
+      </w:r>
+      <w:proofErr w:type="spellStart"/>
+      <w:r>
+        <w:rPr>
+          <w:rFonts w:asciiTheme="majorHAnsi" w:hAnsiTheme="majorHAnsi" w:cstheme="majorHAnsi"/>
+          <w:lang w:val="gl-ES"/>
+        </w:rPr>
+        <w:t>ID_Empleado</w:t>
+      </w:r>
+      <w:proofErr w:type="spellEnd"/>
+      <w:r>
+        <w:rPr>
+          <w:rFonts w:asciiTheme="majorHAnsi" w:hAnsiTheme="majorHAnsi" w:cstheme="majorHAnsi"/>
+          <w:lang w:val="gl-ES"/>
+        </w:rPr>
+        <w:t>)</w:t>
+      </w:r>
+    </w:p>
+    <w:p>
+      <w:pPr>
+        <w:rPr>
+          <w:rFonts w:asciiTheme="majorHAnsi" w:hAnsiTheme="majorHAnsi" w:cstheme="majorHAnsi"/>
+          <w:lang w:val="gl-ES"/>
+        </w:rPr>
+      </w:pPr>
+      <w:r>
+        <w:rPr>
+          <w:rFonts w:asciiTheme="majorHAnsi" w:hAnsiTheme="majorHAnsi" w:cstheme="majorHAnsi"/>
+          <w:lang w:val="gl-ES"/>
+        </w:rPr>
+        <w:t>);</w:t>
+      </w:r>
+    </w:p>
+    <w:p>
+      <w:pPr>
+        <w:rPr>
+          <w:rFonts w:asciiTheme="majorHAnsi" w:hAnsiTheme="majorHAnsi" w:cstheme="majorHAnsi"/>
+          <w:lang w:val="gl-ES"/>
+        </w:rPr>
+      </w:pPr>
+    </w:p>
+    <w:p>
+      <w:pPr>
+        <w:rPr>
+          <w:rFonts w:asciiTheme="majorHAnsi" w:hAnsiTheme="majorHAnsi" w:cstheme="majorHAnsi"/>
+          <w:lang w:val="gl-ES"/>
+        </w:rPr>
+      </w:pPr>
+      <w:r>
+        <w:rPr>
+          <w:rFonts w:asciiTheme="majorHAnsi" w:hAnsiTheme="majorHAnsi" w:cstheme="majorHAnsi"/>
+          <w:lang w:val="gl-ES"/>
+        </w:rPr>
+        <w:t xml:space="preserve">-- </w:t>
+      </w:r>
+      <w:proofErr w:type="spellStart"/>
+      <w:r>
+        <w:rPr>
+          <w:rFonts w:asciiTheme="majorHAnsi" w:hAnsiTheme="majorHAnsi" w:cstheme="majorHAnsi"/>
+          <w:lang w:val="gl-ES"/>
+        </w:rPr>
+        <w:t>Tabla</w:t>
+      </w:r>
+      <w:proofErr w:type="spellEnd"/>
+      <w:r>
+        <w:rPr>
+          <w:rFonts w:asciiTheme="majorHAnsi" w:hAnsiTheme="majorHAnsi" w:cstheme="majorHAnsi"/>
+          <w:lang w:val="gl-ES"/>
+        </w:rPr>
+        <w:t xml:space="preserve"> VENTAS</w:t>
+      </w:r>
+    </w:p>
+    <w:p>
+      <w:pPr>
+        <w:rPr>
+          <w:rFonts w:asciiTheme="majorHAnsi" w:hAnsiTheme="majorHAnsi" w:cstheme="majorHAnsi"/>
+          <w:lang w:val="gl-ES"/>
+        </w:rPr>
+      </w:pPr>
+      <w:r>
+        <w:rPr>
+          <w:rFonts w:asciiTheme="majorHAnsi" w:hAnsiTheme="majorHAnsi" w:cstheme="majorHAnsi"/>
+          <w:lang w:val="gl-ES"/>
+        </w:rPr>
+        <w:t>CREATE TABLE ventas (</w:t>
+      </w:r>
+    </w:p>
+    <w:p>
+      <w:pPr>
+        <w:rPr>
+          <w:rFonts w:asciiTheme="majorHAnsi" w:hAnsiTheme="majorHAnsi" w:cstheme="majorHAnsi"/>
+          <w:lang w:val="gl-ES"/>
+        </w:rPr>
+      </w:pPr>
+      <w:r>
+        <w:rPr>
+          <w:rFonts w:asciiTheme="majorHAnsi" w:hAnsiTheme="majorHAnsi" w:cstheme="majorHAnsi"/>
+          <w:lang w:val="gl-ES"/>
+        </w:rPr>
+        <w:t xml:space="preserve">    </w:t>
+      </w:r>
+      <w:proofErr w:type="spellStart"/>
+      <w:r>
+        <w:rPr>
+          <w:rFonts w:asciiTheme="majorHAnsi" w:hAnsiTheme="majorHAnsi" w:cstheme="majorHAnsi"/>
+          <w:lang w:val="gl-ES"/>
+        </w:rPr>
+        <w:t>ID_Venta</w:t>
+      </w:r>
+      <w:proofErr w:type="spellEnd"/>
+      <w:r>
+        <w:rPr>
+          <w:rFonts w:asciiTheme="majorHAnsi" w:hAnsiTheme="majorHAnsi" w:cstheme="majorHAnsi"/>
+          <w:lang w:val="gl-ES"/>
+        </w:rPr>
+        <w:t xml:space="preserve"> INT AUTO_INCREMENT PRIMARY KEY,</w:t>
+      </w:r>
+    </w:p>
+    <w:p>
+      <w:pPr>
+        <w:rPr>
+          <w:rFonts w:asciiTheme="majorHAnsi" w:hAnsiTheme="majorHAnsi" w:cstheme="majorHAnsi"/>
+          <w:lang w:val="gl-ES"/>
+        </w:rPr>
+      </w:pPr>
+      <w:r>
+        <w:rPr>
+          <w:rFonts w:asciiTheme="majorHAnsi" w:hAnsiTheme="majorHAnsi" w:cstheme="majorHAnsi"/>
+          <w:lang w:val="gl-ES"/>
+        </w:rPr>
+        <w:t xml:space="preserve">    </w:t>
+      </w:r>
+      <w:proofErr w:type="spellStart"/>
+      <w:r>
+        <w:rPr>
+          <w:rFonts w:asciiTheme="majorHAnsi" w:hAnsiTheme="majorHAnsi" w:cstheme="majorHAnsi"/>
+          <w:lang w:val="gl-ES"/>
+        </w:rPr>
+        <w:t>ID_Cliente</w:t>
+      </w:r>
+      <w:proofErr w:type="spellEnd"/>
+      <w:r>
+        <w:rPr>
+          <w:rFonts w:asciiTheme="majorHAnsi" w:hAnsiTheme="majorHAnsi" w:cstheme="majorHAnsi"/>
+          <w:lang w:val="gl-ES"/>
+        </w:rPr>
+        <w:t xml:space="preserve"> INT,</w:t>
+      </w:r>
+    </w:p>
+    <w:p>
+      <w:pPr>
+        <w:rPr>
+          <w:rFonts w:asciiTheme="majorHAnsi" w:hAnsiTheme="majorHAnsi" w:cstheme="majorHAnsi"/>
+          <w:lang w:val="gl-ES"/>
+        </w:rPr>
+      </w:pPr>
+      <w:r>
+        <w:rPr>
+          <w:rFonts w:asciiTheme="majorHAnsi" w:hAnsiTheme="majorHAnsi" w:cstheme="majorHAnsi"/>
+          <w:lang w:val="gl-ES"/>
+        </w:rPr>
+        <w:t xml:space="preserve">    Fecha DATETIME,</w:t>
+      </w:r>
+    </w:p>
+    <w:p>
+      <w:pPr>
+        <w:rPr>
+          <w:rFonts w:asciiTheme="majorHAnsi" w:hAnsiTheme="majorHAnsi" w:cstheme="majorHAnsi"/>
+          <w:lang w:val="gl-ES"/>
+        </w:rPr>
+      </w:pPr>
+      <w:r>
+        <w:rPr>
+          <w:rFonts w:asciiTheme="majorHAnsi" w:hAnsiTheme="majorHAnsi" w:cstheme="majorHAnsi"/>
+          <w:lang w:val="gl-ES"/>
+        </w:rPr>
+        <w:t xml:space="preserve">    Total DECIMAL(10,2),</w:t>
+      </w:r>
+    </w:p>
+    <w:p>
+      <w:pPr>
+        <w:rPr>
+          <w:rFonts w:asciiTheme="majorHAnsi" w:hAnsiTheme="majorHAnsi" w:cstheme="majorHAnsi"/>
+          <w:lang w:val="gl-ES"/>
+        </w:rPr>
+      </w:pPr>
+      <w:r>
+        <w:rPr>
+          <w:rFonts w:asciiTheme="majorHAnsi" w:hAnsiTheme="majorHAnsi" w:cstheme="majorHAnsi"/>
+          <w:lang w:val="gl-ES"/>
+        </w:rPr>
+        <w:t xml:space="preserve">    </w:t>
+      </w:r>
+      <w:proofErr w:type="spellStart"/>
+      <w:r>
+        <w:rPr>
+          <w:rFonts w:asciiTheme="majorHAnsi" w:hAnsiTheme="majorHAnsi" w:cstheme="majorHAnsi"/>
+          <w:lang w:val="gl-ES"/>
+        </w:rPr>
+        <w:t>Método_Pago</w:t>
+      </w:r>
+      <w:proofErr w:type="spellEnd"/>
+      <w:r>
+        <w:rPr>
+          <w:rFonts w:asciiTheme="majorHAnsi" w:hAnsiTheme="majorHAnsi" w:cstheme="majorHAnsi"/>
+          <w:lang w:val="gl-ES"/>
+        </w:rPr>
+        <w:t xml:space="preserve"> VARCHAR(50),</w:t>
+      </w:r>
+    </w:p>
+    <w:p>
+      <w:pPr>
+        <w:rPr>
+          <w:rFonts w:asciiTheme="majorHAnsi" w:hAnsiTheme="majorHAnsi" w:cstheme="majorHAnsi"/>
+          <w:lang w:val="gl-ES"/>
+        </w:rPr>
+      </w:pPr>
+      <w:r>
+        <w:rPr>
+          <w:rFonts w:asciiTheme="majorHAnsi" w:hAnsiTheme="majorHAnsi" w:cstheme="majorHAnsi"/>
+          <w:lang w:val="gl-ES"/>
+        </w:rPr>
+        <w:t xml:space="preserve">    FOREIGN KEY (</w:t>
+      </w:r>
+      <w:proofErr w:type="spellStart"/>
+      <w:r>
+        <w:rPr>
+          <w:rFonts w:asciiTheme="majorHAnsi" w:hAnsiTheme="majorHAnsi" w:cstheme="majorHAnsi"/>
+          <w:lang w:val="gl-ES"/>
+        </w:rPr>
+        <w:t>ID_Cliente</w:t>
+      </w:r>
+      <w:proofErr w:type="spellEnd"/>
+      <w:r>
+        <w:rPr>
+          <w:rFonts w:asciiTheme="majorHAnsi" w:hAnsiTheme="majorHAnsi" w:cstheme="majorHAnsi"/>
+          <w:lang w:val="gl-ES"/>
+        </w:rPr>
+        <w:t>) REFERENCES clientes(</w:t>
+      </w:r>
+      <w:proofErr w:type="spellStart"/>
+      <w:r>
+        <w:rPr>
+          <w:rFonts w:asciiTheme="majorHAnsi" w:hAnsiTheme="majorHAnsi" w:cstheme="majorHAnsi"/>
+          <w:lang w:val="gl-ES"/>
+        </w:rPr>
+        <w:t>ID_Cliente</w:t>
+      </w:r>
+      <w:proofErr w:type="spellEnd"/>
+      <w:r>
+        <w:rPr>
+          <w:rFonts w:asciiTheme="majorHAnsi" w:hAnsiTheme="majorHAnsi" w:cstheme="majorHAnsi"/>
+          <w:lang w:val="gl-ES"/>
+        </w:rPr>
+        <w:t>)</w:t>
+      </w:r>
+    </w:p>
+    <w:p>
+      <w:pPr>
+        <w:rPr>
+          <w:rFonts w:asciiTheme="majorHAnsi" w:hAnsiTheme="majorHAnsi" w:cstheme="majorHAnsi"/>
+          <w:lang w:val="gl-ES"/>
+        </w:rPr>
+      </w:pPr>
+      <w:r>
+        <w:rPr>
+          <w:rFonts w:asciiTheme="majorHAnsi" w:hAnsiTheme="majorHAnsi" w:cstheme="majorHAnsi"/>
+          <w:lang w:val="gl-ES"/>
+        </w:rPr>
+        <w:t>);</w:t>
+      </w:r>
+    </w:p>
+    <w:p>
+      <w:pPr>
+        <w:rPr>
+          <w:rFonts w:asciiTheme="majorHAnsi" w:hAnsiTheme="majorHAnsi" w:cstheme="majorHAnsi"/>
+          <w:lang w:val="gl-ES"/>
+        </w:rPr>
+      </w:pPr>
+    </w:p>
+    <w:p>
+      <w:pPr>
+        <w:rPr>
+          <w:rFonts w:asciiTheme="majorHAnsi" w:hAnsiTheme="majorHAnsi" w:cstheme="majorHAnsi"/>
+          <w:lang w:val="gl-ES"/>
+        </w:rPr>
+      </w:pPr>
+      <w:r>
+        <w:rPr>
+          <w:rFonts w:asciiTheme="majorHAnsi" w:hAnsiTheme="majorHAnsi" w:cstheme="majorHAnsi"/>
+          <w:lang w:val="gl-ES"/>
+        </w:rPr>
+        <w:t xml:space="preserve">-- </w:t>
+      </w:r>
+      <w:proofErr w:type="spellStart"/>
+      <w:r>
+        <w:rPr>
+          <w:rFonts w:asciiTheme="majorHAnsi" w:hAnsiTheme="majorHAnsi" w:cstheme="majorHAnsi"/>
+          <w:lang w:val="gl-ES"/>
+        </w:rPr>
+        <w:t>Tabla</w:t>
+      </w:r>
+      <w:proofErr w:type="spellEnd"/>
+      <w:r>
+        <w:rPr>
+          <w:rFonts w:asciiTheme="majorHAnsi" w:hAnsiTheme="majorHAnsi" w:cstheme="majorHAnsi"/>
+          <w:lang w:val="gl-ES"/>
+        </w:rPr>
+        <w:t xml:space="preserve"> DETALLE_VENTA</w:t>
+      </w:r>
+    </w:p>
+    <w:p>
+      <w:pPr>
+        <w:rPr>
+          <w:rFonts w:asciiTheme="majorHAnsi" w:hAnsiTheme="majorHAnsi" w:cstheme="majorHAnsi"/>
+          <w:lang w:val="gl-ES"/>
+        </w:rPr>
+      </w:pPr>
+      <w:r>
+        <w:rPr>
+          <w:rFonts w:asciiTheme="majorHAnsi" w:hAnsiTheme="majorHAnsi" w:cstheme="majorHAnsi"/>
+          <w:lang w:val="gl-ES"/>
+        </w:rPr>
+        <w:t xml:space="preserve">CREATE TABLE </w:t>
+      </w:r>
+      <w:proofErr w:type="spellStart"/>
+      <w:r>
+        <w:rPr>
+          <w:rFonts w:asciiTheme="majorHAnsi" w:hAnsiTheme="majorHAnsi" w:cstheme="majorHAnsi"/>
+          <w:lang w:val="gl-ES"/>
+        </w:rPr>
+        <w:t>detalle_venta</w:t>
+      </w:r>
+      <w:proofErr w:type="spellEnd"/>
+      <w:r>
+        <w:rPr>
+          <w:rFonts w:asciiTheme="majorHAnsi" w:hAnsiTheme="majorHAnsi" w:cstheme="majorHAnsi"/>
+          <w:lang w:val="gl-ES"/>
+        </w:rPr>
+        <w:t xml:space="preserve"> (</w:t>
+      </w:r>
+    </w:p>
+    <w:p>
+      <w:pPr>
+        <w:rPr>
+          <w:rFonts w:asciiTheme="majorHAnsi" w:hAnsiTheme="majorHAnsi" w:cstheme="majorHAnsi"/>
+          <w:lang w:val="gl-ES"/>
+        </w:rPr>
+      </w:pPr>
+      <w:r>
+        <w:rPr>
+          <w:rFonts w:asciiTheme="majorHAnsi" w:hAnsiTheme="majorHAnsi" w:cstheme="majorHAnsi"/>
+          <w:lang w:val="gl-ES"/>
+        </w:rPr>
+        <w:t xml:space="preserve">    </w:t>
+      </w:r>
+      <w:proofErr w:type="spellStart"/>
+      <w:r>
+        <w:rPr>
+          <w:rFonts w:asciiTheme="majorHAnsi" w:hAnsiTheme="majorHAnsi" w:cstheme="majorHAnsi"/>
+          <w:lang w:val="gl-ES"/>
+        </w:rPr>
+        <w:t>ID_Detalle</w:t>
+      </w:r>
+      <w:proofErr w:type="spellEnd"/>
+      <w:r>
+        <w:rPr>
+          <w:rFonts w:asciiTheme="majorHAnsi" w:hAnsiTheme="majorHAnsi" w:cstheme="majorHAnsi"/>
+          <w:lang w:val="gl-ES"/>
+        </w:rPr>
+        <w:t xml:space="preserve"> INT AUTO_INCREMENT PRIMARY KEY,</w:t>
+      </w:r>
+    </w:p>
+    <w:p>
+      <w:pPr>
+        <w:rPr>
+          <w:rFonts w:asciiTheme="majorHAnsi" w:hAnsiTheme="majorHAnsi" w:cstheme="majorHAnsi"/>
+          <w:lang w:val="gl-ES"/>
+        </w:rPr>
+      </w:pPr>
+      <w:r>
+        <w:rPr>
+          <w:rFonts w:asciiTheme="majorHAnsi" w:hAnsiTheme="majorHAnsi" w:cstheme="majorHAnsi"/>
+          <w:lang w:val="gl-ES"/>
+        </w:rPr>
+        <w:t xml:space="preserve">    </w:t>
+      </w:r>
+      <w:proofErr w:type="spellStart"/>
+      <w:r>
+        <w:rPr>
+          <w:rFonts w:asciiTheme="majorHAnsi" w:hAnsiTheme="majorHAnsi" w:cstheme="majorHAnsi"/>
+          <w:lang w:val="gl-ES"/>
+        </w:rPr>
+        <w:t>ID_Venta</w:t>
+      </w:r>
+      <w:proofErr w:type="spellEnd"/>
+      <w:r>
+        <w:rPr>
+          <w:rFonts w:asciiTheme="majorHAnsi" w:hAnsiTheme="majorHAnsi" w:cstheme="majorHAnsi"/>
+          <w:lang w:val="gl-ES"/>
+        </w:rPr>
+        <w:t xml:space="preserve"> INT,</w:t>
+      </w:r>
+    </w:p>
+    <w:p>
+      <w:pPr>
+        <w:rPr>
+          <w:rFonts w:asciiTheme="majorHAnsi" w:hAnsiTheme="majorHAnsi" w:cstheme="majorHAnsi"/>
+          <w:lang w:val="gl-ES"/>
+        </w:rPr>
+      </w:pPr>
+      <w:r>
+        <w:rPr>
+          <w:rFonts w:asciiTheme="majorHAnsi" w:hAnsiTheme="majorHAnsi" w:cstheme="majorHAnsi"/>
+          <w:lang w:val="gl-ES"/>
+        </w:rPr>
+        <w:t xml:space="preserve">    </w:t>
+      </w:r>
+      <w:proofErr w:type="spellStart"/>
+      <w:r>
+        <w:rPr>
+          <w:rFonts w:asciiTheme="majorHAnsi" w:hAnsiTheme="majorHAnsi" w:cstheme="majorHAnsi"/>
+          <w:lang w:val="gl-ES"/>
+        </w:rPr>
+        <w:t>ID_Producto</w:t>
+      </w:r>
+      <w:proofErr w:type="spellEnd"/>
+      <w:r>
+        <w:rPr>
+          <w:rFonts w:asciiTheme="majorHAnsi" w:hAnsiTheme="majorHAnsi" w:cstheme="majorHAnsi"/>
+          <w:lang w:val="gl-ES"/>
+        </w:rPr>
+        <w:t xml:space="preserve"> INT,</w:t>
+      </w:r>
+    </w:p>
+    <w:p>
+      <w:pPr>
+        <w:rPr>
+          <w:rFonts w:asciiTheme="majorHAnsi" w:hAnsiTheme="majorHAnsi" w:cstheme="majorHAnsi"/>
+          <w:lang w:val="gl-ES"/>
+        </w:rPr>
+      </w:pPr>
+      <w:r>
+        <w:rPr>
+          <w:rFonts w:asciiTheme="majorHAnsi" w:hAnsiTheme="majorHAnsi" w:cstheme="majorHAnsi"/>
+          <w:lang w:val="gl-ES"/>
+        </w:rPr>
+        <w:t xml:space="preserve">    </w:t>
+      </w:r>
+      <w:proofErr w:type="spellStart"/>
+      <w:r>
+        <w:rPr>
+          <w:rFonts w:asciiTheme="majorHAnsi" w:hAnsiTheme="majorHAnsi" w:cstheme="majorHAnsi"/>
+          <w:lang w:val="gl-ES"/>
+        </w:rPr>
+        <w:t>Cantidad</w:t>
+      </w:r>
+      <w:proofErr w:type="spellEnd"/>
+      <w:r>
+        <w:rPr>
+          <w:rFonts w:asciiTheme="majorHAnsi" w:hAnsiTheme="majorHAnsi" w:cstheme="majorHAnsi"/>
+          <w:lang w:val="gl-ES"/>
+        </w:rPr>
+        <w:t xml:space="preserve"> INT,</w:t>
+      </w:r>
+    </w:p>
+    <w:p>
+      <w:pPr>
+        <w:rPr>
+          <w:rFonts w:asciiTheme="majorHAnsi" w:hAnsiTheme="majorHAnsi" w:cstheme="majorHAnsi"/>
+          <w:lang w:val="gl-ES"/>
+        </w:rPr>
+      </w:pPr>
+      <w:r>
+        <w:rPr>
+          <w:rFonts w:asciiTheme="majorHAnsi" w:hAnsiTheme="majorHAnsi" w:cstheme="majorHAnsi"/>
+          <w:lang w:val="gl-ES"/>
+        </w:rPr>
+        <w:t xml:space="preserve">    </w:t>
+      </w:r>
+      <w:proofErr w:type="spellStart"/>
+      <w:r>
+        <w:rPr>
+          <w:rFonts w:asciiTheme="majorHAnsi" w:hAnsiTheme="majorHAnsi" w:cstheme="majorHAnsi"/>
+          <w:lang w:val="gl-ES"/>
+        </w:rPr>
+        <w:t>Precio_Unitario</w:t>
+      </w:r>
+      <w:proofErr w:type="spellEnd"/>
+      <w:r>
+        <w:rPr>
+          <w:rFonts w:asciiTheme="majorHAnsi" w:hAnsiTheme="majorHAnsi" w:cstheme="majorHAnsi"/>
+          <w:lang w:val="gl-ES"/>
+        </w:rPr>
+        <w:t xml:space="preserve"> DECIMAL(10,2),</w:t>
+      </w:r>
+    </w:p>
+    <w:p>
+      <w:pPr>
+        <w:rPr>
+          <w:rFonts w:asciiTheme="majorHAnsi" w:hAnsiTheme="majorHAnsi" w:cstheme="majorHAnsi"/>
+          <w:lang w:val="gl-ES"/>
+        </w:rPr>
+      </w:pPr>
+      <w:r>
+        <w:rPr>
+          <w:rFonts w:asciiTheme="majorHAnsi" w:hAnsiTheme="majorHAnsi" w:cstheme="majorHAnsi"/>
+          <w:lang w:val="gl-ES"/>
+        </w:rPr>
+        <w:t xml:space="preserve">    </w:t>
+      </w:r>
+      <w:proofErr w:type="spellStart"/>
+      <w:r>
+        <w:rPr>
+          <w:rFonts w:asciiTheme="majorHAnsi" w:hAnsiTheme="majorHAnsi" w:cstheme="majorHAnsi"/>
+          <w:lang w:val="gl-ES"/>
+        </w:rPr>
+        <w:t>Subtotal</w:t>
+      </w:r>
+      <w:proofErr w:type="spellEnd"/>
+      <w:r>
+        <w:rPr>
+          <w:rFonts w:asciiTheme="majorHAnsi" w:hAnsiTheme="majorHAnsi" w:cstheme="majorHAnsi"/>
+          <w:lang w:val="gl-ES"/>
+        </w:rPr>
+        <w:t xml:space="preserve"> DECIMAL(10,2),</w:t>
+      </w:r>
+    </w:p>
+    <w:p>
+      <w:pPr>
+        <w:rPr>
+          <w:rFonts w:asciiTheme="majorHAnsi" w:hAnsiTheme="majorHAnsi" w:cstheme="majorHAnsi"/>
+          <w:lang w:val="gl-ES"/>
+        </w:rPr>
+      </w:pPr>
+      <w:r>
+        <w:rPr>
+          <w:rFonts w:asciiTheme="majorHAnsi" w:hAnsiTheme="majorHAnsi" w:cstheme="majorHAnsi"/>
+          <w:lang w:val="gl-ES"/>
+        </w:rPr>
+        <w:t xml:space="preserve">    FOREIGN KEY (</w:t>
+      </w:r>
+      <w:proofErr w:type="spellStart"/>
+      <w:r>
+        <w:rPr>
+          <w:rFonts w:asciiTheme="majorHAnsi" w:hAnsiTheme="majorHAnsi" w:cstheme="majorHAnsi"/>
+          <w:lang w:val="gl-ES"/>
+        </w:rPr>
+        <w:t>ID_Venta</w:t>
+      </w:r>
+      <w:proofErr w:type="spellEnd"/>
+      <w:r>
+        <w:rPr>
+          <w:rFonts w:asciiTheme="majorHAnsi" w:hAnsiTheme="majorHAnsi" w:cstheme="majorHAnsi"/>
+          <w:lang w:val="gl-ES"/>
+        </w:rPr>
+        <w:t>) REFERENCES ventas(</w:t>
+      </w:r>
+      <w:proofErr w:type="spellStart"/>
+      <w:r>
+        <w:rPr>
+          <w:rFonts w:asciiTheme="majorHAnsi" w:hAnsiTheme="majorHAnsi" w:cstheme="majorHAnsi"/>
+          <w:lang w:val="gl-ES"/>
+        </w:rPr>
+        <w:t>ID_Venta</w:t>
+      </w:r>
+      <w:proofErr w:type="spellEnd"/>
+      <w:r>
+        <w:rPr>
+          <w:rFonts w:asciiTheme="majorHAnsi" w:hAnsiTheme="majorHAnsi" w:cstheme="majorHAnsi"/>
+          <w:lang w:val="gl-ES"/>
+        </w:rPr>
+        <w:t>),</w:t>
+      </w:r>
+    </w:p>
+    <w:p>
+      <w:pPr>
+        <w:rPr>
+          <w:rFonts w:asciiTheme="majorHAnsi" w:hAnsiTheme="majorHAnsi" w:cstheme="majorHAnsi"/>
+          <w:lang w:val="gl-ES"/>
+        </w:rPr>
+      </w:pPr>
+      <w:r>
+        <w:rPr>
+          <w:rFonts w:asciiTheme="majorHAnsi" w:hAnsiTheme="majorHAnsi" w:cstheme="majorHAnsi"/>
+          <w:lang w:val="gl-ES"/>
+        </w:rPr>
+        <w:t xml:space="preserve">    FOREIGN KEY (</w:t>
+      </w:r>
+      <w:proofErr w:type="spellStart"/>
+      <w:r>
+        <w:rPr>
+          <w:rFonts w:asciiTheme="majorHAnsi" w:hAnsiTheme="majorHAnsi" w:cstheme="majorHAnsi"/>
+          <w:lang w:val="gl-ES"/>
+        </w:rPr>
+        <w:t>ID_Producto</w:t>
+      </w:r>
+      <w:proofErr w:type="spellEnd"/>
+      <w:r>
+        <w:rPr>
+          <w:rFonts w:asciiTheme="majorHAnsi" w:hAnsiTheme="majorHAnsi" w:cstheme="majorHAnsi"/>
+          <w:lang w:val="gl-ES"/>
+        </w:rPr>
+        <w:t xml:space="preserve">) REFERENCES </w:t>
+      </w:r>
+      <w:proofErr w:type="spellStart"/>
+      <w:r>
+        <w:rPr>
+          <w:rFonts w:asciiTheme="majorHAnsi" w:hAnsiTheme="majorHAnsi" w:cstheme="majorHAnsi"/>
+          <w:lang w:val="gl-ES"/>
+        </w:rPr>
+        <w:t>productos</w:t>
+      </w:r>
+      <w:proofErr w:type="spellEnd"/>
+      <w:r>
+        <w:rPr>
+          <w:rFonts w:asciiTheme="majorHAnsi" w:hAnsiTheme="majorHAnsi" w:cstheme="majorHAnsi"/>
+          <w:lang w:val="gl-ES"/>
+        </w:rPr>
+        <w:t>(</w:t>
+      </w:r>
+      <w:proofErr w:type="spellStart"/>
+      <w:r>
+        <w:rPr>
+          <w:rFonts w:asciiTheme="majorHAnsi" w:hAnsiTheme="majorHAnsi" w:cstheme="majorHAnsi"/>
+          <w:lang w:val="gl-ES"/>
+        </w:rPr>
+        <w:t>ID_Producto</w:t>
+      </w:r>
+      <w:proofErr w:type="spellEnd"/>
+      <w:r>
+        <w:rPr>
+          <w:rFonts w:asciiTheme="majorHAnsi" w:hAnsiTheme="majorHAnsi" w:cstheme="majorHAnsi"/>
+          <w:lang w:val="gl-ES"/>
+        </w:rPr>
+        <w:t>)</w:t>
+      </w:r>
+    </w:p>
+    <w:p>
+      <w:pPr>
+        <w:rPr>
+          <w:rFonts w:asciiTheme="majorHAnsi" w:hAnsiTheme="majorHAnsi" w:cstheme="majorHAnsi"/>
+          <w:lang w:val="gl-ES"/>
+        </w:rPr>
+      </w:pPr>
+      <w:r>
+        <w:rPr>
+          <w:rFonts w:asciiTheme="majorHAnsi" w:hAnsiTheme="majorHAnsi" w:cstheme="majorHAnsi"/>
+          <w:lang w:val="gl-ES"/>
+        </w:rPr>
+        <w:t>);</w:t>
+      </w:r>
+      <w:bookmarkStart w:id="6" w:name="_GoBack"/>
       <w:bookmarkEnd w:id="6"/>
-    </w:p>
-    <w:p>
-      <w:pPr>
-        <w:rPr>
-          <w:lang w:val="gl-ES"/>
-        </w:rPr>
-      </w:pPr>
-      <w:r>
-        <w:rPr>
-          <w:lang w:val="gl-ES"/>
-        </w:rPr>
-        <w:t>Describe aquí...</w:t>
-      </w:r>
     </w:p>
     <w:p>
       <w:pPr>
@@ -3132,6 +6393,7 @@
         <w:rPr>
           <w:lang w:val="gl-ES"/>
         </w:rPr>
+        <w:lastRenderedPageBreak/>
         <w:t>Triggers</w:t>
       </w:r>
       <w:bookmarkEnd w:id="9"/>
@@ -3198,7 +6460,6 @@
         <w:rPr>
           <w:lang w:val="gl-ES"/>
         </w:rPr>
-        <w:lastRenderedPageBreak/>
         <w:t xml:space="preserve"> </w:t>
       </w:r>
       <w:bookmarkStart w:id="11" w:name="_Toc197794436"/>
@@ -3427,7 +6688,7 @@
         </w:rPr>
         <w:t xml:space="preserve"> </w:t>
       </w:r>
-      <w:hyperlink r:id="rId10" w:history="1">
+      <w:hyperlink r:id="rId11" w:history="1">
         <w:r>
           <w:rPr>
             <w:rStyle w:val="Hipervnculo"/>
@@ -3438,9 +6699,9 @@
       </w:hyperlink>
     </w:p>
     <w:sectPr>
-      <w:headerReference w:type="default" r:id="rId11"/>
-      <w:footerReference w:type="default" r:id="rId12"/>
-      <w:headerReference w:type="first" r:id="rId13"/>
+      <w:headerReference w:type="default" r:id="rId12"/>
+      <w:footerReference w:type="default" r:id="rId13"/>
+      <w:headerReference w:type="first" r:id="rId14"/>
       <w:pgSz w:w="11906" w:h="16838"/>
       <w:pgMar w:top="1417" w:right="1701" w:bottom="1417" w:left="1701" w:header="708" w:footer="708" w:gutter="0"/>
       <w:pgNumType w:start="0"/>
@@ -5623,7 +8884,7 @@
 </file>
 
 <file path=customXml/itemProps1.xml><?xml version="1.0" encoding="utf-8"?>
-<ds:datastoreItem xmlns:ds="http://schemas.openxmlformats.org/officeDocument/2006/customXml" ds:itemID="{27775AA3-7DEF-4851-9C4A-6C604953CB40}">
+<ds:datastoreItem xmlns:ds="http://schemas.openxmlformats.org/officeDocument/2006/customXml" ds:itemID="{1D9F0E93-28A4-43D8-871E-24B9BEF7B53E}">
   <ds:schemaRefs>
     <ds:schemaRef ds:uri="http://schemas.openxmlformats.org/officeDocument/2006/bibliography"/>
   </ds:schemaRefs>

</xml_diff>